<commit_message>
tidied up comments in rmd file
</commit_message>
<xml_diff>
--- a/table.docx
+++ b/table.docx
@@ -38,6 +38,30 @@
       </w:r>
       <w:r>
         <w:t xml:space="preserve">2020</w:t>
+      </w:r>
+      <w:r>
+        <w:t xml:space="preserve"> </w:t>
+      </w:r>
+      <w:r>
+        <w:t xml:space="preserve">-</w:t>
+      </w:r>
+      <w:r>
+        <w:t xml:space="preserve"> </w:t>
+      </w:r>
+      <w:r>
+        <w:t xml:space="preserve">static</w:t>
+      </w:r>
+      <w:r>
+        <w:t xml:space="preserve"> </w:t>
+      </w:r>
+      <w:r>
+        <w:t xml:space="preserve">print</w:t>
+      </w:r>
+      <w:r>
+        <w:t xml:space="preserve"> </w:t>
+      </w:r>
+      <w:r>
+        <w:t xml:space="preserve">category</w:t>
       </w:r>
     </w:p>
     <w:p>
@@ -101,7 +125,7 @@
         NA"/&gt;
         <w:tblLayout w:type="fixed"/>
         <w:jc w:val="center"/>
-        <w:tblW w:type="dxa" w:w="13723"/>
+        <w:tblW w:type="dxa" w:w="14155"/>
         <w:tblLook w:firstRow="1" w:lastRow="0" w:firstColumn="0" w:lastColumn="0" w:noHBand="0" w:noVBand="1"/>
       </w:tblPr>
       <w:tblGrid>
@@ -109,7 +133,7 @@
         <w:gridCol w:w="1253"/>
         <w:gridCol w:w="850"/>
         <w:gridCol w:w="1584"/>
-        <w:gridCol w:w="1008"/>
+        <w:gridCol w:w="1296"/>
         <w:gridCol w:w="965"/>
         <w:gridCol w:w="1008"/>
         <w:gridCol w:w="1080"/>
@@ -117,7 +141,7 @@
         <w:gridCol w:w="504"/>
         <w:gridCol w:w="1368"/>
         <w:gridCol w:w="864"/>
-        <w:gridCol w:w="1728"/>
+        <w:gridCol w:w="1872"/>
       </w:tblGrid>
       <w:tr>
         <w:trPr>
@@ -665,6 +689,16 @@
               </w:rPr>
               <w:t xml:space="preserve">Measurements</w:t>
             </w:r>
+            <w:r xmlns:w="http://schemas.openxmlformats.org/wordprocessingml/2006/main" xmlns:wp="http://schemas.openxmlformats.org/drawingml/2006/wordprocessingDrawing" xmlns:r="http://schemas.openxmlformats.org/officeDocument/2006/relationships" xmlns:w14="http://schemas.microsoft.com/office/word/2010/wordml">
+              <w:rPr>
+                <w:rFonts w:ascii="Roboto" w:hAnsi="Roboto" w:eastAsia="Roboto" w:cs="Roboto"/>
+                <w:vertAlign w:val="superscript"/>
+                <w:sz w:val="22"/>
+                <w:szCs w:val="22"/>
+                <w:color w:val="111111"/>
+              </w:rPr>
+              <w:t xml:space="preserve">b</w:t>
+            </w:r>
           </w:p>
         </w:tc>
       </w:tr>
@@ -11969,6 +12003,52 @@
                 <w:color w:val="000000"/>
               </w:rPr>
               <w:t xml:space="preserve">mean (standard deviation), mean(range)*, mean(interquartile range), median[range]*, or median [interquartile range]</w:t>
+            </w:r>
+          </w:p>
+        </w:tc>
+      </w:tr>
+      <w:tr>
+        <w:trPr>
+          <w:cantSplit/>
+          <w:trHeight w:val="360" w:hRule="auto"/>
+        </w:trPr>
+        <w:tc>
+          <w:tcPr>
+            <w:gridSpan w:val="13"/>
+            <w:tcBorders/>
+            <w:shd w:val="clear" w:color="auto" w:fill="FFFFFF"/>
+            <w:tcMar>
+              <w:top w:w="0" w:type="dxa"/>
+              <w:bottom w:w="0" w:type="dxa"/>
+              <w:left w:w="0" w:type="dxa"/>
+              <w:right w:w="0" w:type="dxa"/>
+            </w:tcMar>
+            <w:vAlign w:val="center"/>
+          </w:tcPr>
+          <w:p>
+            <w:pPr>
+              <w:jc w:val="left"/>
+              <w:spacing w:after="0" w:before="0" w:line="240"/>
+              <w:ind w:firstLine="0" w:left="0" w:right="0"/>
+            </w:pPr>
+            <w:r xmlns:w="http://schemas.openxmlformats.org/wordprocessingml/2006/main" xmlns:wp="http://schemas.openxmlformats.org/drawingml/2006/wordprocessingDrawing" xmlns:r="http://schemas.openxmlformats.org/officeDocument/2006/relationships" xmlns:w14="http://schemas.microsoft.com/office/word/2010/wordml">
+              <w:rPr>
+                <w:rFonts w:ascii="Arial" w:hAnsi="Arial" w:eastAsia="Arial" w:cs="Arial"/>
+                <w:vertAlign w:val="superscript"/>
+                <w:sz w:val="20"/>
+                <w:szCs w:val="20"/>
+                <w:color w:val="000000"/>
+              </w:rPr>
+              <w:t xml:space="preserve">b</w:t>
+            </w:r>
+            <w:r xmlns:w="http://schemas.openxmlformats.org/wordprocessingml/2006/main" xmlns:wp="http://schemas.openxmlformats.org/drawingml/2006/wordprocessingDrawing" xmlns:r="http://schemas.openxmlformats.org/officeDocument/2006/relationships" xmlns:w14="http://schemas.microsoft.com/office/word/2010/wordml">
+              <w:rPr>
+                <w:rFonts w:ascii="Arial" w:hAnsi="Arial" w:eastAsia="Arial" w:cs="Arial"/>
+                <w:sz w:val="20"/>
+                <w:szCs w:val="20"/>
+                <w:color w:val="000000"/>
+              </w:rPr>
+              <w:t xml:space="preserve">Presented in log scale as there is large difference in the number of measurements between studies</w:t>
             </w:r>
           </w:p>
         </w:tc>

</xml_diff>

<commit_message>
header row height increased
</commit_message>
<xml_diff>
--- a/table.docx
+++ b/table.docx
@@ -125,7 +125,7 @@
         NA"/&gt;
         <w:tblLayout w:type="fixed"/>
         <w:jc w:val="center"/>
-        <w:tblW w:type="dxa" w:w="14155"/>
+        <w:tblW w:type="dxa" w:w="14227"/>
         <w:tblLook w:firstRow="1" w:lastRow="0" w:firstColumn="0" w:lastColumn="0" w:noHBand="0" w:noVBand="1"/>
       </w:tblPr>
       <w:tblGrid>
@@ -133,7 +133,7 @@
         <w:gridCol w:w="1253"/>
         <w:gridCol w:w="850"/>
         <w:gridCol w:w="1584"/>
-        <w:gridCol w:w="1296"/>
+        <w:gridCol w:w="1368"/>
         <w:gridCol w:w="965"/>
         <w:gridCol w:w="1008"/>
         <w:gridCol w:w="1080"/>
@@ -146,7 +146,7 @@
       <w:tr>
         <w:trPr>
           <w:cantSplit/>
-          <w:trHeight w:val="360" w:hRule="auto"/>
+          <w:trHeight w:val="432" w:hRule="exact"/>
           <w:tblHeader/>
         </w:trPr>
         <w:tc>
@@ -268,7 +268,7 @@
             </w:pPr>
             <w:r xmlns:w="http://schemas.openxmlformats.org/wordprocessingml/2006/main" xmlns:wp="http://schemas.openxmlformats.org/drawingml/2006/wordprocessingDrawing" xmlns:r="http://schemas.openxmlformats.org/officeDocument/2006/relationships" xmlns:w14="http://schemas.microsoft.com/office/word/2010/wordml">
               <w:rPr>
-                <w:rFonts w:ascii="Roboto" w:hAnsi="Roboto" w:eastAsia="Roboto" w:cs="Roboto"/>
+                <w:rFonts w:ascii="Calibri" w:hAnsi="Calibri" w:eastAsia="Calibri" w:cs="Calibri"/>
                 <w:sz w:val="22"/>
                 <w:szCs w:val="22"/>
                 <w:color w:val="111111"/>
@@ -299,7 +299,7 @@
             </w:pPr>
             <w:r xmlns:w="http://schemas.openxmlformats.org/wordprocessingml/2006/main" xmlns:wp="http://schemas.openxmlformats.org/drawingml/2006/wordprocessingDrawing" xmlns:r="http://schemas.openxmlformats.org/officeDocument/2006/relationships" xmlns:w14="http://schemas.microsoft.com/office/word/2010/wordml">
               <w:rPr>
-                <w:rFonts w:ascii="Roboto" w:hAnsi="Roboto" w:eastAsia="Roboto" w:cs="Roboto"/>
+                <w:rFonts w:ascii="Calibri" w:hAnsi="Calibri" w:eastAsia="Calibri" w:cs="Calibri"/>
                 <w:sz w:val="22"/>
                 <w:szCs w:val="22"/>
                 <w:color w:val="111111"/>
@@ -330,7 +330,7 @@
             </w:pPr>
             <w:r xmlns:w="http://schemas.openxmlformats.org/wordprocessingml/2006/main" xmlns:wp="http://schemas.openxmlformats.org/drawingml/2006/wordprocessingDrawing" xmlns:r="http://schemas.openxmlformats.org/officeDocument/2006/relationships" xmlns:w14="http://schemas.microsoft.com/office/word/2010/wordml">
               <w:rPr>
-                <w:rFonts w:ascii="Roboto" w:hAnsi="Roboto" w:eastAsia="Roboto" w:cs="Roboto"/>
+                <w:rFonts w:ascii="Calibri" w:hAnsi="Calibri" w:eastAsia="Calibri" w:cs="Calibri"/>
                 <w:sz w:val="22"/>
                 <w:szCs w:val="22"/>
                 <w:color w:val="111111"/>
@@ -424,7 +424,7 @@
             </w:pPr>
             <w:r xmlns:w="http://schemas.openxmlformats.org/wordprocessingml/2006/main" xmlns:wp="http://schemas.openxmlformats.org/drawingml/2006/wordprocessingDrawing" xmlns:r="http://schemas.openxmlformats.org/officeDocument/2006/relationships" xmlns:w14="http://schemas.microsoft.com/office/word/2010/wordml">
               <w:rPr>
-                <w:rFonts w:ascii="Roboto" w:hAnsi="Roboto" w:eastAsia="Roboto" w:cs="Roboto"/>
+                <w:rFonts w:ascii="Calibri" w:hAnsi="Calibri" w:eastAsia="Calibri" w:cs="Calibri"/>
                 <w:sz w:val="22"/>
                 <w:szCs w:val="22"/>
                 <w:color w:val="111111"/>
@@ -433,7 +433,7 @@
             </w:r>
             <w:r xmlns:w="http://schemas.openxmlformats.org/wordprocessingml/2006/main" xmlns:wp="http://schemas.openxmlformats.org/drawingml/2006/wordprocessingDrawing" xmlns:r="http://schemas.openxmlformats.org/officeDocument/2006/relationships" xmlns:w14="http://schemas.microsoft.com/office/word/2010/wordml">
               <w:rPr>
-                <w:rFonts w:ascii="Roboto" w:hAnsi="Roboto" w:eastAsia="Roboto" w:cs="Roboto"/>
+                <w:rFonts w:ascii="Calibri" w:hAnsi="Calibri" w:eastAsia="Calibri" w:cs="Calibri"/>
                 <w:vertAlign w:val="superscript"/>
                 <w:sz w:val="22"/>
                 <w:szCs w:val="22"/>
@@ -465,7 +465,7 @@
             </w:pPr>
             <w:r xmlns:w="http://schemas.openxmlformats.org/wordprocessingml/2006/main" xmlns:wp="http://schemas.openxmlformats.org/drawingml/2006/wordprocessingDrawing" xmlns:r="http://schemas.openxmlformats.org/officeDocument/2006/relationships" xmlns:w14="http://schemas.microsoft.com/office/word/2010/wordml">
               <w:rPr>
-                <w:rFonts w:ascii="Roboto" w:hAnsi="Roboto" w:eastAsia="Roboto" w:cs="Roboto"/>
+                <w:rFonts w:ascii="Calibri" w:hAnsi="Calibri" w:eastAsia="Calibri" w:cs="Calibri"/>
                 <w:sz w:val="22"/>
                 <w:szCs w:val="22"/>
                 <w:color w:val="111111"/>
@@ -496,7 +496,7 @@
             </w:pPr>
             <w:r xmlns:w="http://schemas.openxmlformats.org/wordprocessingml/2006/main" xmlns:wp="http://schemas.openxmlformats.org/drawingml/2006/wordprocessingDrawing" xmlns:r="http://schemas.openxmlformats.org/officeDocument/2006/relationships" xmlns:w14="http://schemas.microsoft.com/office/word/2010/wordml">
               <w:rPr>
-                <w:rFonts w:ascii="Roboto" w:hAnsi="Roboto" w:eastAsia="Roboto" w:cs="Roboto"/>
+                <w:rFonts w:ascii="Calibri" w:hAnsi="Calibri" w:eastAsia="Calibri" w:cs="Calibri"/>
                 <w:sz w:val="22"/>
                 <w:szCs w:val="22"/>
                 <w:color w:val="111111"/>
@@ -527,7 +527,7 @@
             </w:pPr>
             <w:r xmlns:w="http://schemas.openxmlformats.org/wordprocessingml/2006/main" xmlns:wp="http://schemas.openxmlformats.org/drawingml/2006/wordprocessingDrawing" xmlns:r="http://schemas.openxmlformats.org/officeDocument/2006/relationships" xmlns:w14="http://schemas.microsoft.com/office/word/2010/wordml">
               <w:rPr>
-                <w:rFonts w:ascii="Roboto" w:hAnsi="Roboto" w:eastAsia="Roboto" w:cs="Roboto"/>
+                <w:rFonts w:ascii="Calibri" w:hAnsi="Calibri" w:eastAsia="Calibri" w:cs="Calibri"/>
                 <w:sz w:val="22"/>
                 <w:szCs w:val="22"/>
                 <w:color w:val="111111"/>
@@ -558,7 +558,7 @@
             </w:pPr>
             <w:r xmlns:w="http://schemas.openxmlformats.org/wordprocessingml/2006/main" xmlns:wp="http://schemas.openxmlformats.org/drawingml/2006/wordprocessingDrawing" xmlns:r="http://schemas.openxmlformats.org/officeDocument/2006/relationships" xmlns:w14="http://schemas.microsoft.com/office/word/2010/wordml">
               <w:rPr>
-                <w:rFonts w:ascii="Roboto" w:hAnsi="Roboto" w:eastAsia="Roboto" w:cs="Roboto"/>
+                <w:rFonts w:ascii="Calibri" w:hAnsi="Calibri" w:eastAsia="Calibri" w:cs="Calibri"/>
                 <w:sz w:val="22"/>
                 <w:szCs w:val="22"/>
                 <w:color w:val="111111"/>
@@ -589,7 +589,7 @@
             </w:pPr>
             <w:r xmlns:w="http://schemas.openxmlformats.org/wordprocessingml/2006/main" xmlns:wp="http://schemas.openxmlformats.org/drawingml/2006/wordprocessingDrawing" xmlns:r="http://schemas.openxmlformats.org/officeDocument/2006/relationships" xmlns:w14="http://schemas.microsoft.com/office/word/2010/wordml">
               <w:rPr>
-                <w:rFonts w:ascii="Roboto" w:hAnsi="Roboto" w:eastAsia="Roboto" w:cs="Roboto"/>
+                <w:rFonts w:ascii="Calibri" w:hAnsi="Calibri" w:eastAsia="Calibri" w:cs="Calibri"/>
                 <w:sz w:val="22"/>
                 <w:szCs w:val="22"/>
                 <w:color w:val="111111"/>
@@ -620,7 +620,7 @@
             </w:pPr>
             <w:r xmlns:w="http://schemas.openxmlformats.org/wordprocessingml/2006/main" xmlns:wp="http://schemas.openxmlformats.org/drawingml/2006/wordprocessingDrawing" xmlns:r="http://schemas.openxmlformats.org/officeDocument/2006/relationships" xmlns:w14="http://schemas.microsoft.com/office/word/2010/wordml">
               <w:rPr>
-                <w:rFonts w:ascii="Roboto" w:hAnsi="Roboto" w:eastAsia="Roboto" w:cs="Roboto"/>
+                <w:rFonts w:ascii="Calibri" w:hAnsi="Calibri" w:eastAsia="Calibri" w:cs="Calibri"/>
                 <w:sz w:val="22"/>
                 <w:szCs w:val="22"/>
                 <w:color w:val="111111"/>
@@ -651,7 +651,7 @@
             </w:pPr>
             <w:r xmlns:w="http://schemas.openxmlformats.org/wordprocessingml/2006/main" xmlns:wp="http://schemas.openxmlformats.org/drawingml/2006/wordprocessingDrawing" xmlns:r="http://schemas.openxmlformats.org/officeDocument/2006/relationships" xmlns:w14="http://schemas.microsoft.com/office/word/2010/wordml">
               <w:rPr>
-                <w:rFonts w:ascii="Roboto" w:hAnsi="Roboto" w:eastAsia="Roboto" w:cs="Roboto"/>
+                <w:rFonts w:ascii="Calibri" w:hAnsi="Calibri" w:eastAsia="Calibri" w:cs="Calibri"/>
                 <w:sz w:val="22"/>
                 <w:szCs w:val="22"/>
                 <w:color w:val="111111"/>
@@ -682,7 +682,7 @@
             </w:pPr>
             <w:r xmlns:w="http://schemas.openxmlformats.org/wordprocessingml/2006/main" xmlns:wp="http://schemas.openxmlformats.org/drawingml/2006/wordprocessingDrawing" xmlns:r="http://schemas.openxmlformats.org/officeDocument/2006/relationships" xmlns:w14="http://schemas.microsoft.com/office/word/2010/wordml">
               <w:rPr>
-                <w:rFonts w:ascii="Roboto" w:hAnsi="Roboto" w:eastAsia="Roboto" w:cs="Roboto"/>
+                <w:rFonts w:ascii="Calibri" w:hAnsi="Calibri" w:eastAsia="Calibri" w:cs="Calibri"/>
                 <w:sz w:val="22"/>
                 <w:szCs w:val="22"/>
                 <w:color w:val="111111"/>
@@ -691,7 +691,7 @@
             </w:r>
             <w:r xmlns:w="http://schemas.openxmlformats.org/wordprocessingml/2006/main" xmlns:wp="http://schemas.openxmlformats.org/drawingml/2006/wordprocessingDrawing" xmlns:r="http://schemas.openxmlformats.org/officeDocument/2006/relationships" xmlns:w14="http://schemas.microsoft.com/office/word/2010/wordml">
               <w:rPr>
-                <w:rFonts w:ascii="Roboto" w:hAnsi="Roboto" w:eastAsia="Roboto" w:cs="Roboto"/>
+                <w:rFonts w:ascii="Calibri" w:hAnsi="Calibri" w:eastAsia="Calibri" w:cs="Calibri"/>
                 <w:vertAlign w:val="superscript"/>
                 <w:sz w:val="22"/>
                 <w:szCs w:val="22"/>
@@ -730,7 +730,7 @@
             </w:pPr>
             <w:r xmlns:w="http://schemas.openxmlformats.org/wordprocessingml/2006/main" xmlns:wp="http://schemas.openxmlformats.org/drawingml/2006/wordprocessingDrawing" xmlns:r="http://schemas.openxmlformats.org/officeDocument/2006/relationships" xmlns:w14="http://schemas.microsoft.com/office/word/2010/wordml">
               <w:rPr>
-                <w:rFonts w:ascii="Roboto" w:hAnsi="Roboto" w:eastAsia="Roboto" w:cs="Roboto"/>
+                <w:rFonts w:ascii="Calibri" w:hAnsi="Calibri" w:eastAsia="Calibri" w:cs="Calibri"/>
                 <w:sz w:val="18"/>
                 <w:szCs w:val="18"/>
                 <w:color w:val="111111"/>
@@ -762,7 +762,7 @@
             </w:pPr>
             <w:r xmlns:w="http://schemas.openxmlformats.org/wordprocessingml/2006/main" xmlns:wp="http://schemas.openxmlformats.org/drawingml/2006/wordprocessingDrawing" xmlns:r="http://schemas.openxmlformats.org/officeDocument/2006/relationships" xmlns:w14="http://schemas.microsoft.com/office/word/2010/wordml">
               <w:rPr>
-                <w:rFonts w:ascii="Roboto" w:hAnsi="Roboto" w:eastAsia="Roboto" w:cs="Roboto"/>
+                <w:rFonts w:ascii="Calibri" w:hAnsi="Calibri" w:eastAsia="Calibri" w:cs="Calibri"/>
                 <w:sz w:val="18"/>
                 <w:szCs w:val="18"/>
                 <w:color w:val="111111"/>
@@ -920,7 +920,7 @@
             </w:pPr>
             <w:r xmlns:w="http://schemas.openxmlformats.org/wordprocessingml/2006/main" xmlns:wp="http://schemas.openxmlformats.org/drawingml/2006/wordprocessingDrawing" xmlns:r="http://schemas.openxmlformats.org/officeDocument/2006/relationships" xmlns:w14="http://schemas.microsoft.com/office/word/2010/wordml">
               <w:rPr>
-                <w:rFonts w:ascii="Roboto" w:hAnsi="Roboto" w:eastAsia="Roboto" w:cs="Roboto"/>
+                <w:rFonts w:ascii="Calibri" w:hAnsi="Calibri" w:eastAsia="Calibri" w:cs="Calibri"/>
                 <w:sz w:val="18"/>
                 <w:szCs w:val="18"/>
                 <w:color w:val="111111"/>
@@ -951,7 +951,7 @@
             </w:pPr>
             <w:r xmlns:w="http://schemas.openxmlformats.org/wordprocessingml/2006/main" xmlns:wp="http://schemas.openxmlformats.org/drawingml/2006/wordprocessingDrawing" xmlns:r="http://schemas.openxmlformats.org/officeDocument/2006/relationships" xmlns:w14="http://schemas.microsoft.com/office/word/2010/wordml">
               <w:rPr>
-                <w:rFonts w:ascii="Roboto" w:hAnsi="Roboto" w:eastAsia="Roboto" w:cs="Roboto"/>
+                <w:rFonts w:ascii="Calibri" w:hAnsi="Calibri" w:eastAsia="Calibri" w:cs="Calibri"/>
                 <w:sz w:val="18"/>
                 <w:szCs w:val="18"/>
                 <w:color w:val="111111"/>
@@ -983,7 +983,7 @@
             </w:pPr>
             <w:r xmlns:w="http://schemas.openxmlformats.org/wordprocessingml/2006/main" xmlns:wp="http://schemas.openxmlformats.org/drawingml/2006/wordprocessingDrawing" xmlns:r="http://schemas.openxmlformats.org/officeDocument/2006/relationships" xmlns:w14="http://schemas.microsoft.com/office/word/2010/wordml">
               <w:rPr>
-                <w:rFonts w:ascii="Roboto" w:hAnsi="Roboto" w:eastAsia="Roboto" w:cs="Roboto"/>
+                <w:rFonts w:ascii="Calibri" w:hAnsi="Calibri" w:eastAsia="Calibri" w:cs="Calibri"/>
                 <w:sz w:val="18"/>
                 <w:szCs w:val="18"/>
                 <w:color w:val="111111"/>
@@ -1015,7 +1015,7 @@
             </w:pPr>
             <w:r xmlns:w="http://schemas.openxmlformats.org/wordprocessingml/2006/main" xmlns:wp="http://schemas.openxmlformats.org/drawingml/2006/wordprocessingDrawing" xmlns:r="http://schemas.openxmlformats.org/officeDocument/2006/relationships" xmlns:w14="http://schemas.microsoft.com/office/word/2010/wordml">
               <w:rPr>
-                <w:rFonts w:ascii="Roboto" w:hAnsi="Roboto" w:eastAsia="Roboto" w:cs="Roboto"/>
+                <w:rFonts w:ascii="Calibri" w:hAnsi="Calibri" w:eastAsia="Calibri" w:cs="Calibri"/>
                 <w:sz w:val="18"/>
                 <w:szCs w:val="18"/>
                 <w:color w:val="111111"/>
@@ -1047,7 +1047,7 @@
             </w:pPr>
             <w:r xmlns:w="http://schemas.openxmlformats.org/wordprocessingml/2006/main" xmlns:wp="http://schemas.openxmlformats.org/drawingml/2006/wordprocessingDrawing" xmlns:r="http://schemas.openxmlformats.org/officeDocument/2006/relationships" xmlns:w14="http://schemas.microsoft.com/office/word/2010/wordml">
               <w:rPr>
-                <w:rFonts w:ascii="Roboto" w:hAnsi="Roboto" w:eastAsia="Roboto" w:cs="Roboto"/>
+                <w:rFonts w:ascii="Calibri" w:hAnsi="Calibri" w:eastAsia="Calibri" w:cs="Calibri"/>
                 <w:sz w:val="18"/>
                 <w:szCs w:val="18"/>
                 <w:color w:val="111111"/>
@@ -1078,7 +1078,7 @@
             </w:pPr>
             <w:r xmlns:w="http://schemas.openxmlformats.org/wordprocessingml/2006/main" xmlns:wp="http://schemas.openxmlformats.org/drawingml/2006/wordprocessingDrawing" xmlns:r="http://schemas.openxmlformats.org/officeDocument/2006/relationships" xmlns:w14="http://schemas.microsoft.com/office/word/2010/wordml">
               <w:rPr>
-                <w:rFonts w:ascii="Roboto" w:hAnsi="Roboto" w:eastAsia="Roboto" w:cs="Roboto"/>
+                <w:rFonts w:ascii="Calibri" w:hAnsi="Calibri" w:eastAsia="Calibri" w:cs="Calibri"/>
                 <w:sz w:val="18"/>
                 <w:szCs w:val="18"/>
                 <w:color w:val="111111"/>
@@ -1172,7 +1172,7 @@
             </w:pPr>
             <w:r xmlns:w="http://schemas.openxmlformats.org/wordprocessingml/2006/main" xmlns:wp="http://schemas.openxmlformats.org/drawingml/2006/wordprocessingDrawing" xmlns:r="http://schemas.openxmlformats.org/officeDocument/2006/relationships" xmlns:w14="http://schemas.microsoft.com/office/word/2010/wordml">
               <w:rPr>
-                <w:rFonts w:ascii="Roboto" w:hAnsi="Roboto" w:eastAsia="Roboto" w:cs="Roboto"/>
+                <w:rFonts w:ascii="Calibri" w:hAnsi="Calibri" w:eastAsia="Calibri" w:cs="Calibri"/>
                 <w:sz w:val="18"/>
                 <w:szCs w:val="18"/>
                 <w:color w:val="111111"/>
@@ -1409,7 +1409,7 @@
             </w:pPr>
             <w:r xmlns:w="http://schemas.openxmlformats.org/wordprocessingml/2006/main" xmlns:wp="http://schemas.openxmlformats.org/drawingml/2006/wordprocessingDrawing" xmlns:r="http://schemas.openxmlformats.org/officeDocument/2006/relationships" xmlns:w14="http://schemas.microsoft.com/office/word/2010/wordml">
               <w:rPr>
-                <w:rFonts w:ascii="Roboto" w:hAnsi="Roboto" w:eastAsia="Roboto" w:cs="Roboto"/>
+                <w:rFonts w:ascii="Calibri" w:hAnsi="Calibri" w:eastAsia="Calibri" w:cs="Calibri"/>
                 <w:sz w:val="18"/>
                 <w:szCs w:val="18"/>
                 <w:color w:val="111111"/>
@@ -1441,7 +1441,7 @@
             </w:pPr>
             <w:r xmlns:w="http://schemas.openxmlformats.org/wordprocessingml/2006/main" xmlns:wp="http://schemas.openxmlformats.org/drawingml/2006/wordprocessingDrawing" xmlns:r="http://schemas.openxmlformats.org/officeDocument/2006/relationships" xmlns:w14="http://schemas.microsoft.com/office/word/2010/wordml">
               <w:rPr>
-                <w:rFonts w:ascii="Roboto" w:hAnsi="Roboto" w:eastAsia="Roboto" w:cs="Roboto"/>
+                <w:rFonts w:ascii="Calibri" w:hAnsi="Calibri" w:eastAsia="Calibri" w:cs="Calibri"/>
                 <w:sz w:val="18"/>
                 <w:szCs w:val="18"/>
                 <w:color w:val="111111"/>
@@ -1545,7 +1545,7 @@
             </w:pPr>
             <w:r xmlns:w="http://schemas.openxmlformats.org/wordprocessingml/2006/main" xmlns:wp="http://schemas.openxmlformats.org/drawingml/2006/wordprocessingDrawing" xmlns:r="http://schemas.openxmlformats.org/officeDocument/2006/relationships" xmlns:w14="http://schemas.microsoft.com/office/word/2010/wordml">
               <w:rPr>
-                <w:rFonts w:ascii="Roboto" w:hAnsi="Roboto" w:eastAsia="Roboto" w:cs="Roboto"/>
+                <w:rFonts w:ascii="Calibri" w:hAnsi="Calibri" w:eastAsia="Calibri" w:cs="Calibri"/>
                 <w:sz w:val="18"/>
                 <w:szCs w:val="18"/>
                 <w:color w:val="111111"/>
@@ -1641,7 +1641,7 @@
             </w:pPr>
             <w:r xmlns:w="http://schemas.openxmlformats.org/wordprocessingml/2006/main" xmlns:wp="http://schemas.openxmlformats.org/drawingml/2006/wordprocessingDrawing" xmlns:r="http://schemas.openxmlformats.org/officeDocument/2006/relationships" xmlns:w14="http://schemas.microsoft.com/office/word/2010/wordml">
               <w:rPr>
-                <w:rFonts w:ascii="Roboto" w:hAnsi="Roboto" w:eastAsia="Roboto" w:cs="Roboto"/>
+                <w:rFonts w:ascii="Calibri" w:hAnsi="Calibri" w:eastAsia="Calibri" w:cs="Calibri"/>
                 <w:sz w:val="18"/>
                 <w:szCs w:val="18"/>
                 <w:color w:val="111111"/>
@@ -1767,7 +1767,7 @@
             </w:pPr>
             <w:r xmlns:w="http://schemas.openxmlformats.org/wordprocessingml/2006/main" xmlns:wp="http://schemas.openxmlformats.org/drawingml/2006/wordprocessingDrawing" xmlns:r="http://schemas.openxmlformats.org/officeDocument/2006/relationships" xmlns:w14="http://schemas.microsoft.com/office/word/2010/wordml">
               <w:rPr>
-                <w:rFonts w:ascii="Roboto" w:hAnsi="Roboto" w:eastAsia="Roboto" w:cs="Roboto"/>
+                <w:rFonts w:ascii="Calibri" w:hAnsi="Calibri" w:eastAsia="Calibri" w:cs="Calibri"/>
                 <w:sz w:val="18"/>
                 <w:szCs w:val="18"/>
                 <w:color w:val="111111"/>
@@ -1927,7 +1927,7 @@
             </w:pPr>
             <w:r xmlns:w="http://schemas.openxmlformats.org/wordprocessingml/2006/main" xmlns:wp="http://schemas.openxmlformats.org/drawingml/2006/wordprocessingDrawing" xmlns:r="http://schemas.openxmlformats.org/officeDocument/2006/relationships" xmlns:w14="http://schemas.microsoft.com/office/word/2010/wordml">
               <w:rPr>
-                <w:rFonts w:ascii="Roboto" w:hAnsi="Roboto" w:eastAsia="Roboto" w:cs="Roboto"/>
+                <w:rFonts w:ascii="Calibri" w:hAnsi="Calibri" w:eastAsia="Calibri" w:cs="Calibri"/>
                 <w:sz w:val="18"/>
                 <w:szCs w:val="18"/>
                 <w:color w:val="111111"/>
@@ -1959,7 +1959,7 @@
             </w:pPr>
             <w:r xmlns:w="http://schemas.openxmlformats.org/wordprocessingml/2006/main" xmlns:wp="http://schemas.openxmlformats.org/drawingml/2006/wordprocessingDrawing" xmlns:r="http://schemas.openxmlformats.org/officeDocument/2006/relationships" xmlns:w14="http://schemas.microsoft.com/office/word/2010/wordml">
               <w:rPr>
-                <w:rFonts w:ascii="Roboto" w:hAnsi="Roboto" w:eastAsia="Roboto" w:cs="Roboto"/>
+                <w:rFonts w:ascii="Calibri" w:hAnsi="Calibri" w:eastAsia="Calibri" w:cs="Calibri"/>
                 <w:sz w:val="18"/>
                 <w:szCs w:val="18"/>
                 <w:color w:val="111111"/>
@@ -1991,7 +1991,7 @@
             </w:pPr>
             <w:r xmlns:w="http://schemas.openxmlformats.org/wordprocessingml/2006/main" xmlns:wp="http://schemas.openxmlformats.org/drawingml/2006/wordprocessingDrawing" xmlns:r="http://schemas.openxmlformats.org/officeDocument/2006/relationships" xmlns:w14="http://schemas.microsoft.com/office/word/2010/wordml">
               <w:rPr>
-                <w:rFonts w:ascii="Roboto" w:hAnsi="Roboto" w:eastAsia="Roboto" w:cs="Roboto"/>
+                <w:rFonts w:ascii="Calibri" w:hAnsi="Calibri" w:eastAsia="Calibri" w:cs="Calibri"/>
                 <w:sz w:val="18"/>
                 <w:szCs w:val="18"/>
                 <w:color w:val="111111"/>
@@ -2023,7 +2023,7 @@
             </w:pPr>
             <w:r xmlns:w="http://schemas.openxmlformats.org/wordprocessingml/2006/main" xmlns:wp="http://schemas.openxmlformats.org/drawingml/2006/wordprocessingDrawing" xmlns:r="http://schemas.openxmlformats.org/officeDocument/2006/relationships" xmlns:w14="http://schemas.microsoft.com/office/word/2010/wordml">
               <w:rPr>
-                <w:rFonts w:ascii="Roboto" w:hAnsi="Roboto" w:eastAsia="Roboto" w:cs="Roboto"/>
+                <w:rFonts w:ascii="Calibri" w:hAnsi="Calibri" w:eastAsia="Calibri" w:cs="Calibri"/>
                 <w:sz w:val="18"/>
                 <w:szCs w:val="18"/>
                 <w:color w:val="111111"/>
@@ -2055,7 +2055,7 @@
             </w:pPr>
             <w:r xmlns:w="http://schemas.openxmlformats.org/wordprocessingml/2006/main" xmlns:wp="http://schemas.openxmlformats.org/drawingml/2006/wordprocessingDrawing" xmlns:r="http://schemas.openxmlformats.org/officeDocument/2006/relationships" xmlns:w14="http://schemas.microsoft.com/office/word/2010/wordml">
               <w:rPr>
-                <w:rFonts w:ascii="Roboto" w:hAnsi="Roboto" w:eastAsia="Roboto" w:cs="Roboto"/>
+                <w:rFonts w:ascii="Calibri" w:hAnsi="Calibri" w:eastAsia="Calibri" w:cs="Calibri"/>
                 <w:sz w:val="18"/>
                 <w:szCs w:val="18"/>
                 <w:color w:val="111111"/>
@@ -2087,7 +2087,7 @@
             </w:pPr>
             <w:r xmlns:w="http://schemas.openxmlformats.org/wordprocessingml/2006/main" xmlns:wp="http://schemas.openxmlformats.org/drawingml/2006/wordprocessingDrawing" xmlns:r="http://schemas.openxmlformats.org/officeDocument/2006/relationships" xmlns:w14="http://schemas.microsoft.com/office/word/2010/wordml">
               <w:rPr>
-                <w:rFonts w:ascii="Roboto" w:hAnsi="Roboto" w:eastAsia="Roboto" w:cs="Roboto"/>
+                <w:rFonts w:ascii="Calibri" w:hAnsi="Calibri" w:eastAsia="Calibri" w:cs="Calibri"/>
                 <w:sz w:val="18"/>
                 <w:szCs w:val="18"/>
                 <w:color w:val="111111"/>
@@ -2183,7 +2183,7 @@
             </w:pPr>
             <w:r xmlns:w="http://schemas.openxmlformats.org/wordprocessingml/2006/main" xmlns:wp="http://schemas.openxmlformats.org/drawingml/2006/wordprocessingDrawing" xmlns:r="http://schemas.openxmlformats.org/officeDocument/2006/relationships" xmlns:w14="http://schemas.microsoft.com/office/word/2010/wordml">
               <w:rPr>
-                <w:rFonts w:ascii="Roboto" w:hAnsi="Roboto" w:eastAsia="Roboto" w:cs="Roboto"/>
+                <w:rFonts w:ascii="Calibri" w:hAnsi="Calibri" w:eastAsia="Calibri" w:cs="Calibri"/>
                 <w:sz w:val="18"/>
                 <w:szCs w:val="18"/>
                 <w:color w:val="111111"/>
@@ -2286,7 +2286,7 @@
             </w:pPr>
             <w:r xmlns:w="http://schemas.openxmlformats.org/wordprocessingml/2006/main" xmlns:wp="http://schemas.openxmlformats.org/drawingml/2006/wordprocessingDrawing" xmlns:r="http://schemas.openxmlformats.org/officeDocument/2006/relationships" xmlns:w14="http://schemas.microsoft.com/office/word/2010/wordml">
               <w:rPr>
-                <w:rFonts w:ascii="Roboto" w:hAnsi="Roboto" w:eastAsia="Roboto" w:cs="Roboto"/>
+                <w:rFonts w:ascii="Calibri" w:hAnsi="Calibri" w:eastAsia="Calibri" w:cs="Calibri"/>
                 <w:sz w:val="18"/>
                 <w:szCs w:val="18"/>
                 <w:color w:val="111111"/>
@@ -2318,7 +2318,7 @@
             </w:pPr>
             <w:r xmlns:w="http://schemas.openxmlformats.org/wordprocessingml/2006/main" xmlns:wp="http://schemas.openxmlformats.org/drawingml/2006/wordprocessingDrawing" xmlns:r="http://schemas.openxmlformats.org/officeDocument/2006/relationships" xmlns:w14="http://schemas.microsoft.com/office/word/2010/wordml">
               <w:rPr>
-                <w:rFonts w:ascii="Roboto" w:hAnsi="Roboto" w:eastAsia="Roboto" w:cs="Roboto"/>
+                <w:rFonts w:ascii="Calibri" w:hAnsi="Calibri" w:eastAsia="Calibri" w:cs="Calibri"/>
                 <w:sz w:val="18"/>
                 <w:szCs w:val="18"/>
                 <w:color w:val="111111"/>
@@ -2478,7 +2478,7 @@
             </w:pPr>
             <w:r xmlns:w="http://schemas.openxmlformats.org/wordprocessingml/2006/main" xmlns:wp="http://schemas.openxmlformats.org/drawingml/2006/wordprocessingDrawing" xmlns:r="http://schemas.openxmlformats.org/officeDocument/2006/relationships" xmlns:w14="http://schemas.microsoft.com/office/word/2010/wordml">
               <w:rPr>
-                <w:rFonts w:ascii="Roboto" w:hAnsi="Roboto" w:eastAsia="Roboto" w:cs="Roboto"/>
+                <w:rFonts w:ascii="Calibri" w:hAnsi="Calibri" w:eastAsia="Calibri" w:cs="Calibri"/>
                 <w:sz w:val="18"/>
                 <w:szCs w:val="18"/>
                 <w:color w:val="111111"/>
@@ -2510,7 +2510,7 @@
             </w:pPr>
             <w:r xmlns:w="http://schemas.openxmlformats.org/wordprocessingml/2006/main" xmlns:wp="http://schemas.openxmlformats.org/drawingml/2006/wordprocessingDrawing" xmlns:r="http://schemas.openxmlformats.org/officeDocument/2006/relationships" xmlns:w14="http://schemas.microsoft.com/office/word/2010/wordml">
               <w:rPr>
-                <w:rFonts w:ascii="Roboto" w:hAnsi="Roboto" w:eastAsia="Roboto" w:cs="Roboto"/>
+                <w:rFonts w:ascii="Calibri" w:hAnsi="Calibri" w:eastAsia="Calibri" w:cs="Calibri"/>
                 <w:sz w:val="18"/>
                 <w:szCs w:val="18"/>
                 <w:color w:val="111111"/>
@@ -2542,7 +2542,7 @@
             </w:pPr>
             <w:r xmlns:w="http://schemas.openxmlformats.org/wordprocessingml/2006/main" xmlns:wp="http://schemas.openxmlformats.org/drawingml/2006/wordprocessingDrawing" xmlns:r="http://schemas.openxmlformats.org/officeDocument/2006/relationships" xmlns:w14="http://schemas.microsoft.com/office/word/2010/wordml">
               <w:rPr>
-                <w:rFonts w:ascii="Roboto" w:hAnsi="Roboto" w:eastAsia="Roboto" w:cs="Roboto"/>
+                <w:rFonts w:ascii="Calibri" w:hAnsi="Calibri" w:eastAsia="Calibri" w:cs="Calibri"/>
                 <w:sz w:val="18"/>
                 <w:szCs w:val="18"/>
                 <w:color w:val="111111"/>
@@ -2574,7 +2574,7 @@
             </w:pPr>
             <w:r xmlns:w="http://schemas.openxmlformats.org/wordprocessingml/2006/main" xmlns:wp="http://schemas.openxmlformats.org/drawingml/2006/wordprocessingDrawing" xmlns:r="http://schemas.openxmlformats.org/officeDocument/2006/relationships" xmlns:w14="http://schemas.microsoft.com/office/word/2010/wordml">
               <w:rPr>
-                <w:rFonts w:ascii="Roboto" w:hAnsi="Roboto" w:eastAsia="Roboto" w:cs="Roboto"/>
+                <w:rFonts w:ascii="Calibri" w:hAnsi="Calibri" w:eastAsia="Calibri" w:cs="Calibri"/>
                 <w:sz w:val="18"/>
                 <w:szCs w:val="18"/>
                 <w:color w:val="111111"/>
@@ -2606,7 +2606,7 @@
             </w:pPr>
             <w:r xmlns:w="http://schemas.openxmlformats.org/wordprocessingml/2006/main" xmlns:wp="http://schemas.openxmlformats.org/drawingml/2006/wordprocessingDrawing" xmlns:r="http://schemas.openxmlformats.org/officeDocument/2006/relationships" xmlns:w14="http://schemas.microsoft.com/office/word/2010/wordml">
               <w:rPr>
-                <w:rFonts w:ascii="Roboto" w:hAnsi="Roboto" w:eastAsia="Roboto" w:cs="Roboto"/>
+                <w:rFonts w:ascii="Calibri" w:hAnsi="Calibri" w:eastAsia="Calibri" w:cs="Calibri"/>
                 <w:sz w:val="18"/>
                 <w:szCs w:val="18"/>
                 <w:color w:val="111111"/>
@@ -2638,7 +2638,7 @@
             </w:pPr>
             <w:r xmlns:w="http://schemas.openxmlformats.org/wordprocessingml/2006/main" xmlns:wp="http://schemas.openxmlformats.org/drawingml/2006/wordprocessingDrawing" xmlns:r="http://schemas.openxmlformats.org/officeDocument/2006/relationships" xmlns:w14="http://schemas.microsoft.com/office/word/2010/wordml">
               <w:rPr>
-                <w:rFonts w:ascii="Roboto" w:hAnsi="Roboto" w:eastAsia="Roboto" w:cs="Roboto"/>
+                <w:rFonts w:ascii="Calibri" w:hAnsi="Calibri" w:eastAsia="Calibri" w:cs="Calibri"/>
                 <w:sz w:val="18"/>
                 <w:szCs w:val="18"/>
                 <w:color w:val="111111"/>
@@ -2734,7 +2734,7 @@
             </w:pPr>
             <w:r xmlns:w="http://schemas.openxmlformats.org/wordprocessingml/2006/main" xmlns:wp="http://schemas.openxmlformats.org/drawingml/2006/wordprocessingDrawing" xmlns:r="http://schemas.openxmlformats.org/officeDocument/2006/relationships" xmlns:w14="http://schemas.microsoft.com/office/word/2010/wordml">
               <w:rPr>
-                <w:rFonts w:ascii="Roboto" w:hAnsi="Roboto" w:eastAsia="Roboto" w:cs="Roboto"/>
+                <w:rFonts w:ascii="Calibri" w:hAnsi="Calibri" w:eastAsia="Calibri" w:cs="Calibri"/>
                 <w:sz w:val="18"/>
                 <w:szCs w:val="18"/>
                 <w:color w:val="111111"/>
@@ -2860,7 +2860,7 @@
             </w:pPr>
             <w:r xmlns:w="http://schemas.openxmlformats.org/wordprocessingml/2006/main" xmlns:wp="http://schemas.openxmlformats.org/drawingml/2006/wordprocessingDrawing" xmlns:r="http://schemas.openxmlformats.org/officeDocument/2006/relationships" xmlns:w14="http://schemas.microsoft.com/office/word/2010/wordml">
               <w:rPr>
-                <w:rFonts w:ascii="Roboto" w:hAnsi="Roboto" w:eastAsia="Roboto" w:cs="Roboto"/>
+                <w:rFonts w:ascii="Calibri" w:hAnsi="Calibri" w:eastAsia="Calibri" w:cs="Calibri"/>
                 <w:sz w:val="18"/>
                 <w:szCs w:val="18"/>
                 <w:color w:val="111111"/>
@@ -3020,7 +3020,7 @@
             </w:pPr>
             <w:r xmlns:w="http://schemas.openxmlformats.org/wordprocessingml/2006/main" xmlns:wp="http://schemas.openxmlformats.org/drawingml/2006/wordprocessingDrawing" xmlns:r="http://schemas.openxmlformats.org/officeDocument/2006/relationships" xmlns:w14="http://schemas.microsoft.com/office/word/2010/wordml">
               <w:rPr>
-                <w:rFonts w:ascii="Roboto" w:hAnsi="Roboto" w:eastAsia="Roboto" w:cs="Roboto"/>
+                <w:rFonts w:ascii="Calibri" w:hAnsi="Calibri" w:eastAsia="Calibri" w:cs="Calibri"/>
                 <w:sz w:val="18"/>
                 <w:szCs w:val="18"/>
                 <w:color w:val="111111"/>
@@ -3052,7 +3052,7 @@
             </w:pPr>
             <w:r xmlns:w="http://schemas.openxmlformats.org/wordprocessingml/2006/main" xmlns:wp="http://schemas.openxmlformats.org/drawingml/2006/wordprocessingDrawing" xmlns:r="http://schemas.openxmlformats.org/officeDocument/2006/relationships" xmlns:w14="http://schemas.microsoft.com/office/word/2010/wordml">
               <w:rPr>
-                <w:rFonts w:ascii="Roboto" w:hAnsi="Roboto" w:eastAsia="Roboto" w:cs="Roboto"/>
+                <w:rFonts w:ascii="Calibri" w:hAnsi="Calibri" w:eastAsia="Calibri" w:cs="Calibri"/>
                 <w:sz w:val="18"/>
                 <w:szCs w:val="18"/>
                 <w:color w:val="111111"/>
@@ -3084,7 +3084,7 @@
             </w:pPr>
             <w:r xmlns:w="http://schemas.openxmlformats.org/wordprocessingml/2006/main" xmlns:wp="http://schemas.openxmlformats.org/drawingml/2006/wordprocessingDrawing" xmlns:r="http://schemas.openxmlformats.org/officeDocument/2006/relationships" xmlns:w14="http://schemas.microsoft.com/office/word/2010/wordml">
               <w:rPr>
-                <w:rFonts w:ascii="Roboto" w:hAnsi="Roboto" w:eastAsia="Roboto" w:cs="Roboto"/>
+                <w:rFonts w:ascii="Calibri" w:hAnsi="Calibri" w:eastAsia="Calibri" w:cs="Calibri"/>
                 <w:sz w:val="18"/>
                 <w:szCs w:val="18"/>
                 <w:color w:val="111111"/>
@@ -3116,7 +3116,7 @@
             </w:pPr>
             <w:r xmlns:w="http://schemas.openxmlformats.org/wordprocessingml/2006/main" xmlns:wp="http://schemas.openxmlformats.org/drawingml/2006/wordprocessingDrawing" xmlns:r="http://schemas.openxmlformats.org/officeDocument/2006/relationships" xmlns:w14="http://schemas.microsoft.com/office/word/2010/wordml">
               <w:rPr>
-                <w:rFonts w:ascii="Roboto" w:hAnsi="Roboto" w:eastAsia="Roboto" w:cs="Roboto"/>
+                <w:rFonts w:ascii="Calibri" w:hAnsi="Calibri" w:eastAsia="Calibri" w:cs="Calibri"/>
                 <w:sz w:val="18"/>
                 <w:szCs w:val="18"/>
                 <w:color w:val="111111"/>
@@ -3148,12 +3148,12 @@
             </w:pPr>
             <w:r xmlns:w="http://schemas.openxmlformats.org/wordprocessingml/2006/main" xmlns:wp="http://schemas.openxmlformats.org/drawingml/2006/wordprocessingDrawing" xmlns:r="http://schemas.openxmlformats.org/officeDocument/2006/relationships" xmlns:w14="http://schemas.microsoft.com/office/word/2010/wordml">
               <w:rPr>
-                <w:rFonts w:ascii="Roboto" w:hAnsi="Roboto" w:eastAsia="Roboto" w:cs="Roboto"/>
-                <w:sz w:val="18"/>
-                <w:szCs w:val="18"/>
-                <w:color w:val="111111"/>
-              </w:rPr>
-              <w:t xml:space="preserve">Radial/Femoral</w:t>
+                <w:rFonts w:ascii="Calibri" w:hAnsi="Calibri" w:eastAsia="Calibri" w:cs="Calibri"/>
+                <w:sz w:val="18"/>
+                <w:szCs w:val="18"/>
+                <w:color w:val="111111"/>
+              </w:rPr>
+              <w:t xml:space="preserve">Radial &amp; Femoral</w:t>
             </w:r>
           </w:p>
         </w:tc>
@@ -3180,7 +3180,7 @@
             </w:pPr>
             <w:r xmlns:w="http://schemas.openxmlformats.org/wordprocessingml/2006/main" xmlns:wp="http://schemas.openxmlformats.org/drawingml/2006/wordprocessingDrawing" xmlns:r="http://schemas.openxmlformats.org/officeDocument/2006/relationships" xmlns:w14="http://schemas.microsoft.com/office/word/2010/wordml">
               <w:rPr>
-                <w:rFonts w:ascii="Roboto" w:hAnsi="Roboto" w:eastAsia="Roboto" w:cs="Roboto"/>
+                <w:rFonts w:ascii="Calibri" w:hAnsi="Calibri" w:eastAsia="Calibri" w:cs="Calibri"/>
                 <w:sz w:val="18"/>
                 <w:szCs w:val="18"/>
                 <w:color w:val="111111"/>
@@ -3276,7 +3276,7 @@
             </w:pPr>
             <w:r xmlns:w="http://schemas.openxmlformats.org/wordprocessingml/2006/main" xmlns:wp="http://schemas.openxmlformats.org/drawingml/2006/wordprocessingDrawing" xmlns:r="http://schemas.openxmlformats.org/officeDocument/2006/relationships" xmlns:w14="http://schemas.microsoft.com/office/word/2010/wordml">
               <w:rPr>
-                <w:rFonts w:ascii="Roboto" w:hAnsi="Roboto" w:eastAsia="Roboto" w:cs="Roboto"/>
+                <w:rFonts w:ascii="Calibri" w:hAnsi="Calibri" w:eastAsia="Calibri" w:cs="Calibri"/>
                 <w:sz w:val="18"/>
                 <w:szCs w:val="18"/>
                 <w:color w:val="111111"/>
@@ -3379,7 +3379,7 @@
             </w:pPr>
             <w:r xmlns:w="http://schemas.openxmlformats.org/wordprocessingml/2006/main" xmlns:wp="http://schemas.openxmlformats.org/drawingml/2006/wordprocessingDrawing" xmlns:r="http://schemas.openxmlformats.org/officeDocument/2006/relationships" xmlns:w14="http://schemas.microsoft.com/office/word/2010/wordml">
               <w:rPr>
-                <w:rFonts w:ascii="Roboto" w:hAnsi="Roboto" w:eastAsia="Roboto" w:cs="Roboto"/>
+                <w:rFonts w:ascii="Calibri" w:hAnsi="Calibri" w:eastAsia="Calibri" w:cs="Calibri"/>
                 <w:sz w:val="18"/>
                 <w:szCs w:val="18"/>
                 <w:color w:val="111111"/>
@@ -3411,7 +3411,7 @@
             </w:pPr>
             <w:r xmlns:w="http://schemas.openxmlformats.org/wordprocessingml/2006/main" xmlns:wp="http://schemas.openxmlformats.org/drawingml/2006/wordprocessingDrawing" xmlns:r="http://schemas.openxmlformats.org/officeDocument/2006/relationships" xmlns:w14="http://schemas.microsoft.com/office/word/2010/wordml">
               <w:rPr>
-                <w:rFonts w:ascii="Roboto" w:hAnsi="Roboto" w:eastAsia="Roboto" w:cs="Roboto"/>
+                <w:rFonts w:ascii="Calibri" w:hAnsi="Calibri" w:eastAsia="Calibri" w:cs="Calibri"/>
                 <w:sz w:val="18"/>
                 <w:szCs w:val="18"/>
                 <w:color w:val="111111"/>
@@ -3571,7 +3571,7 @@
             </w:pPr>
             <w:r xmlns:w="http://schemas.openxmlformats.org/wordprocessingml/2006/main" xmlns:wp="http://schemas.openxmlformats.org/drawingml/2006/wordprocessingDrawing" xmlns:r="http://schemas.openxmlformats.org/officeDocument/2006/relationships" xmlns:w14="http://schemas.microsoft.com/office/word/2010/wordml">
               <w:rPr>
-                <w:rFonts w:ascii="Roboto" w:hAnsi="Roboto" w:eastAsia="Roboto" w:cs="Roboto"/>
+                <w:rFonts w:ascii="Calibri" w:hAnsi="Calibri" w:eastAsia="Calibri" w:cs="Calibri"/>
                 <w:sz w:val="18"/>
                 <w:szCs w:val="18"/>
                 <w:color w:val="111111"/>
@@ -3603,7 +3603,7 @@
             </w:pPr>
             <w:r xmlns:w="http://schemas.openxmlformats.org/wordprocessingml/2006/main" xmlns:wp="http://schemas.openxmlformats.org/drawingml/2006/wordprocessingDrawing" xmlns:r="http://schemas.openxmlformats.org/officeDocument/2006/relationships" xmlns:w14="http://schemas.microsoft.com/office/word/2010/wordml">
               <w:rPr>
-                <w:rFonts w:ascii="Roboto" w:hAnsi="Roboto" w:eastAsia="Roboto" w:cs="Roboto"/>
+                <w:rFonts w:ascii="Calibri" w:hAnsi="Calibri" w:eastAsia="Calibri" w:cs="Calibri"/>
                 <w:sz w:val="18"/>
                 <w:szCs w:val="18"/>
                 <w:color w:val="111111"/>
@@ -3635,7 +3635,7 @@
             </w:pPr>
             <w:r xmlns:w="http://schemas.openxmlformats.org/wordprocessingml/2006/main" xmlns:wp="http://schemas.openxmlformats.org/drawingml/2006/wordprocessingDrawing" xmlns:r="http://schemas.openxmlformats.org/officeDocument/2006/relationships" xmlns:w14="http://schemas.microsoft.com/office/word/2010/wordml">
               <w:rPr>
-                <w:rFonts w:ascii="Roboto" w:hAnsi="Roboto" w:eastAsia="Roboto" w:cs="Roboto"/>
+                <w:rFonts w:ascii="Calibri" w:hAnsi="Calibri" w:eastAsia="Calibri" w:cs="Calibri"/>
                 <w:sz w:val="18"/>
                 <w:szCs w:val="18"/>
                 <w:color w:val="111111"/>
@@ -3667,7 +3667,7 @@
             </w:pPr>
             <w:r xmlns:w="http://schemas.openxmlformats.org/wordprocessingml/2006/main" xmlns:wp="http://schemas.openxmlformats.org/drawingml/2006/wordprocessingDrawing" xmlns:r="http://schemas.openxmlformats.org/officeDocument/2006/relationships" xmlns:w14="http://schemas.microsoft.com/office/word/2010/wordml">
               <w:rPr>
-                <w:rFonts w:ascii="Roboto" w:hAnsi="Roboto" w:eastAsia="Roboto" w:cs="Roboto"/>
+                <w:rFonts w:ascii="Calibri" w:hAnsi="Calibri" w:eastAsia="Calibri" w:cs="Calibri"/>
                 <w:sz w:val="18"/>
                 <w:szCs w:val="18"/>
                 <w:color w:val="111111"/>
@@ -3699,7 +3699,7 @@
             </w:pPr>
             <w:r xmlns:w="http://schemas.openxmlformats.org/wordprocessingml/2006/main" xmlns:wp="http://schemas.openxmlformats.org/drawingml/2006/wordprocessingDrawing" xmlns:r="http://schemas.openxmlformats.org/officeDocument/2006/relationships" xmlns:w14="http://schemas.microsoft.com/office/word/2010/wordml">
               <w:rPr>
-                <w:rFonts w:ascii="Roboto" w:hAnsi="Roboto" w:eastAsia="Roboto" w:cs="Roboto"/>
+                <w:rFonts w:ascii="Calibri" w:hAnsi="Calibri" w:eastAsia="Calibri" w:cs="Calibri"/>
                 <w:sz w:val="18"/>
                 <w:szCs w:val="18"/>
                 <w:color w:val="111111"/>
@@ -3731,7 +3731,7 @@
             </w:pPr>
             <w:r xmlns:w="http://schemas.openxmlformats.org/wordprocessingml/2006/main" xmlns:wp="http://schemas.openxmlformats.org/drawingml/2006/wordprocessingDrawing" xmlns:r="http://schemas.openxmlformats.org/officeDocument/2006/relationships" xmlns:w14="http://schemas.microsoft.com/office/word/2010/wordml">
               <w:rPr>
-                <w:rFonts w:ascii="Roboto" w:hAnsi="Roboto" w:eastAsia="Roboto" w:cs="Roboto"/>
+                <w:rFonts w:ascii="Calibri" w:hAnsi="Calibri" w:eastAsia="Calibri" w:cs="Calibri"/>
                 <w:sz w:val="18"/>
                 <w:szCs w:val="18"/>
                 <w:color w:val="111111"/>
@@ -3827,7 +3827,7 @@
             </w:pPr>
             <w:r xmlns:w="http://schemas.openxmlformats.org/wordprocessingml/2006/main" xmlns:wp="http://schemas.openxmlformats.org/drawingml/2006/wordprocessingDrawing" xmlns:r="http://schemas.openxmlformats.org/officeDocument/2006/relationships" xmlns:w14="http://schemas.microsoft.com/office/word/2010/wordml">
               <w:rPr>
-                <w:rFonts w:ascii="Roboto" w:hAnsi="Roboto" w:eastAsia="Roboto" w:cs="Roboto"/>
+                <w:rFonts w:ascii="Calibri" w:hAnsi="Calibri" w:eastAsia="Calibri" w:cs="Calibri"/>
                 <w:sz w:val="18"/>
                 <w:szCs w:val="18"/>
                 <w:color w:val="111111"/>
@@ -3953,7 +3953,7 @@
             </w:pPr>
             <w:r xmlns:w="http://schemas.openxmlformats.org/wordprocessingml/2006/main" xmlns:wp="http://schemas.openxmlformats.org/drawingml/2006/wordprocessingDrawing" xmlns:r="http://schemas.openxmlformats.org/officeDocument/2006/relationships" xmlns:w14="http://schemas.microsoft.com/office/word/2010/wordml">
               <w:rPr>
-                <w:rFonts w:ascii="Roboto" w:hAnsi="Roboto" w:eastAsia="Roboto" w:cs="Roboto"/>
+                <w:rFonts w:ascii="Calibri" w:hAnsi="Calibri" w:eastAsia="Calibri" w:cs="Calibri"/>
                 <w:sz w:val="18"/>
                 <w:szCs w:val="18"/>
                 <w:color w:val="111111"/>
@@ -4113,7 +4113,7 @@
             </w:pPr>
             <w:r xmlns:w="http://schemas.openxmlformats.org/wordprocessingml/2006/main" xmlns:wp="http://schemas.openxmlformats.org/drawingml/2006/wordprocessingDrawing" xmlns:r="http://schemas.openxmlformats.org/officeDocument/2006/relationships" xmlns:w14="http://schemas.microsoft.com/office/word/2010/wordml">
               <w:rPr>
-                <w:rFonts w:ascii="Roboto" w:hAnsi="Roboto" w:eastAsia="Roboto" w:cs="Roboto"/>
+                <w:rFonts w:ascii="Calibri" w:hAnsi="Calibri" w:eastAsia="Calibri" w:cs="Calibri"/>
                 <w:sz w:val="18"/>
                 <w:szCs w:val="18"/>
                 <w:color w:val="111111"/>
@@ -4145,7 +4145,7 @@
             </w:pPr>
             <w:r xmlns:w="http://schemas.openxmlformats.org/wordprocessingml/2006/main" xmlns:wp="http://schemas.openxmlformats.org/drawingml/2006/wordprocessingDrawing" xmlns:r="http://schemas.openxmlformats.org/officeDocument/2006/relationships" xmlns:w14="http://schemas.microsoft.com/office/word/2010/wordml">
               <w:rPr>
-                <w:rFonts w:ascii="Roboto" w:hAnsi="Roboto" w:eastAsia="Roboto" w:cs="Roboto"/>
+                <w:rFonts w:ascii="Calibri" w:hAnsi="Calibri" w:eastAsia="Calibri" w:cs="Calibri"/>
                 <w:sz w:val="18"/>
                 <w:szCs w:val="18"/>
                 <w:color w:val="111111"/>
@@ -4177,7 +4177,7 @@
             </w:pPr>
             <w:r xmlns:w="http://schemas.openxmlformats.org/wordprocessingml/2006/main" xmlns:wp="http://schemas.openxmlformats.org/drawingml/2006/wordprocessingDrawing" xmlns:r="http://schemas.openxmlformats.org/officeDocument/2006/relationships" xmlns:w14="http://schemas.microsoft.com/office/word/2010/wordml">
               <w:rPr>
-                <w:rFonts w:ascii="Roboto" w:hAnsi="Roboto" w:eastAsia="Roboto" w:cs="Roboto"/>
+                <w:rFonts w:ascii="Calibri" w:hAnsi="Calibri" w:eastAsia="Calibri" w:cs="Calibri"/>
                 <w:sz w:val="18"/>
                 <w:szCs w:val="18"/>
                 <w:color w:val="111111"/>
@@ -4209,7 +4209,7 @@
             </w:pPr>
             <w:r xmlns:w="http://schemas.openxmlformats.org/wordprocessingml/2006/main" xmlns:wp="http://schemas.openxmlformats.org/drawingml/2006/wordprocessingDrawing" xmlns:r="http://schemas.openxmlformats.org/officeDocument/2006/relationships" xmlns:w14="http://schemas.microsoft.com/office/word/2010/wordml">
               <w:rPr>
-                <w:rFonts w:ascii="Roboto" w:hAnsi="Roboto" w:eastAsia="Roboto" w:cs="Roboto"/>
+                <w:rFonts w:ascii="Calibri" w:hAnsi="Calibri" w:eastAsia="Calibri" w:cs="Calibri"/>
                 <w:sz w:val="18"/>
                 <w:szCs w:val="18"/>
                 <w:color w:val="111111"/>
@@ -4241,7 +4241,7 @@
             </w:pPr>
             <w:r xmlns:w="http://schemas.openxmlformats.org/wordprocessingml/2006/main" xmlns:wp="http://schemas.openxmlformats.org/drawingml/2006/wordprocessingDrawing" xmlns:r="http://schemas.openxmlformats.org/officeDocument/2006/relationships" xmlns:w14="http://schemas.microsoft.com/office/word/2010/wordml">
               <w:rPr>
-                <w:rFonts w:ascii="Roboto" w:hAnsi="Roboto" w:eastAsia="Roboto" w:cs="Roboto"/>
+                <w:rFonts w:ascii="Calibri" w:hAnsi="Calibri" w:eastAsia="Calibri" w:cs="Calibri"/>
                 <w:sz w:val="18"/>
                 <w:szCs w:val="18"/>
                 <w:color w:val="111111"/>
@@ -4273,7 +4273,7 @@
             </w:pPr>
             <w:r xmlns:w="http://schemas.openxmlformats.org/wordprocessingml/2006/main" xmlns:wp="http://schemas.openxmlformats.org/drawingml/2006/wordprocessingDrawing" xmlns:r="http://schemas.openxmlformats.org/officeDocument/2006/relationships" xmlns:w14="http://schemas.microsoft.com/office/word/2010/wordml">
               <w:rPr>
-                <w:rFonts w:ascii="Roboto" w:hAnsi="Roboto" w:eastAsia="Roboto" w:cs="Roboto"/>
+                <w:rFonts w:ascii="Calibri" w:hAnsi="Calibri" w:eastAsia="Calibri" w:cs="Calibri"/>
                 <w:sz w:val="18"/>
                 <w:szCs w:val="18"/>
                 <w:color w:val="111111"/>
@@ -4369,7 +4369,7 @@
             </w:pPr>
             <w:r xmlns:w="http://schemas.openxmlformats.org/wordprocessingml/2006/main" xmlns:wp="http://schemas.openxmlformats.org/drawingml/2006/wordprocessingDrawing" xmlns:r="http://schemas.openxmlformats.org/officeDocument/2006/relationships" xmlns:w14="http://schemas.microsoft.com/office/word/2010/wordml">
               <w:rPr>
-                <w:rFonts w:ascii="Roboto" w:hAnsi="Roboto" w:eastAsia="Roboto" w:cs="Roboto"/>
+                <w:rFonts w:ascii="Calibri" w:hAnsi="Calibri" w:eastAsia="Calibri" w:cs="Calibri"/>
                 <w:sz w:val="18"/>
                 <w:szCs w:val="18"/>
                 <w:color w:val="111111"/>
@@ -4495,7 +4495,7 @@
             </w:pPr>
             <w:r xmlns:w="http://schemas.openxmlformats.org/wordprocessingml/2006/main" xmlns:wp="http://schemas.openxmlformats.org/drawingml/2006/wordprocessingDrawing" xmlns:r="http://schemas.openxmlformats.org/officeDocument/2006/relationships" xmlns:w14="http://schemas.microsoft.com/office/word/2010/wordml">
               <w:rPr>
-                <w:rFonts w:ascii="Roboto" w:hAnsi="Roboto" w:eastAsia="Roboto" w:cs="Roboto"/>
+                <w:rFonts w:ascii="Calibri" w:hAnsi="Calibri" w:eastAsia="Calibri" w:cs="Calibri"/>
                 <w:sz w:val="18"/>
                 <w:szCs w:val="18"/>
                 <w:color w:val="111111"/>
@@ -4655,7 +4655,7 @@
             </w:pPr>
             <w:r xmlns:w="http://schemas.openxmlformats.org/wordprocessingml/2006/main" xmlns:wp="http://schemas.openxmlformats.org/drawingml/2006/wordprocessingDrawing" xmlns:r="http://schemas.openxmlformats.org/officeDocument/2006/relationships" xmlns:w14="http://schemas.microsoft.com/office/word/2010/wordml">
               <w:rPr>
-                <w:rFonts w:ascii="Roboto" w:hAnsi="Roboto" w:eastAsia="Roboto" w:cs="Roboto"/>
+                <w:rFonts w:ascii="Calibri" w:hAnsi="Calibri" w:eastAsia="Calibri" w:cs="Calibri"/>
                 <w:sz w:val="18"/>
                 <w:szCs w:val="18"/>
                 <w:color w:val="111111"/>
@@ -4687,7 +4687,7 @@
             </w:pPr>
             <w:r xmlns:w="http://schemas.openxmlformats.org/wordprocessingml/2006/main" xmlns:wp="http://schemas.openxmlformats.org/drawingml/2006/wordprocessingDrawing" xmlns:r="http://schemas.openxmlformats.org/officeDocument/2006/relationships" xmlns:w14="http://schemas.microsoft.com/office/word/2010/wordml">
               <w:rPr>
-                <w:rFonts w:ascii="Roboto" w:hAnsi="Roboto" w:eastAsia="Roboto" w:cs="Roboto"/>
+                <w:rFonts w:ascii="Calibri" w:hAnsi="Calibri" w:eastAsia="Calibri" w:cs="Calibri"/>
                 <w:sz w:val="18"/>
                 <w:szCs w:val="18"/>
                 <w:color w:val="111111"/>
@@ -4719,7 +4719,7 @@
             </w:pPr>
             <w:r xmlns:w="http://schemas.openxmlformats.org/wordprocessingml/2006/main" xmlns:wp="http://schemas.openxmlformats.org/drawingml/2006/wordprocessingDrawing" xmlns:r="http://schemas.openxmlformats.org/officeDocument/2006/relationships" xmlns:w14="http://schemas.microsoft.com/office/word/2010/wordml">
               <w:rPr>
-                <w:rFonts w:ascii="Roboto" w:hAnsi="Roboto" w:eastAsia="Roboto" w:cs="Roboto"/>
+                <w:rFonts w:ascii="Calibri" w:hAnsi="Calibri" w:eastAsia="Calibri" w:cs="Calibri"/>
                 <w:sz w:val="18"/>
                 <w:szCs w:val="18"/>
                 <w:color w:val="111111"/>
@@ -4751,7 +4751,7 @@
             </w:pPr>
             <w:r xmlns:w="http://schemas.openxmlformats.org/wordprocessingml/2006/main" xmlns:wp="http://schemas.openxmlformats.org/drawingml/2006/wordprocessingDrawing" xmlns:r="http://schemas.openxmlformats.org/officeDocument/2006/relationships" xmlns:w14="http://schemas.microsoft.com/office/word/2010/wordml">
               <w:rPr>
-                <w:rFonts w:ascii="Roboto" w:hAnsi="Roboto" w:eastAsia="Roboto" w:cs="Roboto"/>
+                <w:rFonts w:ascii="Calibri" w:hAnsi="Calibri" w:eastAsia="Calibri" w:cs="Calibri"/>
                 <w:sz w:val="18"/>
                 <w:szCs w:val="18"/>
                 <w:color w:val="111111"/>
@@ -4783,7 +4783,7 @@
             </w:pPr>
             <w:r xmlns:w="http://schemas.openxmlformats.org/wordprocessingml/2006/main" xmlns:wp="http://schemas.openxmlformats.org/drawingml/2006/wordprocessingDrawing" xmlns:r="http://schemas.openxmlformats.org/officeDocument/2006/relationships" xmlns:w14="http://schemas.microsoft.com/office/word/2010/wordml">
               <w:rPr>
-                <w:rFonts w:ascii="Roboto" w:hAnsi="Roboto" w:eastAsia="Roboto" w:cs="Roboto"/>
+                <w:rFonts w:ascii="Calibri" w:hAnsi="Calibri" w:eastAsia="Calibri" w:cs="Calibri"/>
                 <w:sz w:val="18"/>
                 <w:szCs w:val="18"/>
                 <w:color w:val="111111"/>
@@ -4815,7 +4815,7 @@
             </w:pPr>
             <w:r xmlns:w="http://schemas.openxmlformats.org/wordprocessingml/2006/main" xmlns:wp="http://schemas.openxmlformats.org/drawingml/2006/wordprocessingDrawing" xmlns:r="http://schemas.openxmlformats.org/officeDocument/2006/relationships" xmlns:w14="http://schemas.microsoft.com/office/word/2010/wordml">
               <w:rPr>
-                <w:rFonts w:ascii="Roboto" w:hAnsi="Roboto" w:eastAsia="Roboto" w:cs="Roboto"/>
+                <w:rFonts w:ascii="Calibri" w:hAnsi="Calibri" w:eastAsia="Calibri" w:cs="Calibri"/>
                 <w:sz w:val="18"/>
                 <w:szCs w:val="18"/>
                 <w:color w:val="111111"/>
@@ -4911,7 +4911,7 @@
             </w:pPr>
             <w:r xmlns:w="http://schemas.openxmlformats.org/wordprocessingml/2006/main" xmlns:wp="http://schemas.openxmlformats.org/drawingml/2006/wordprocessingDrawing" xmlns:r="http://schemas.openxmlformats.org/officeDocument/2006/relationships" xmlns:w14="http://schemas.microsoft.com/office/word/2010/wordml">
               <w:rPr>
-                <w:rFonts w:ascii="Roboto" w:hAnsi="Roboto" w:eastAsia="Roboto" w:cs="Roboto"/>
+                <w:rFonts w:ascii="Calibri" w:hAnsi="Calibri" w:eastAsia="Calibri" w:cs="Calibri"/>
                 <w:sz w:val="18"/>
                 <w:szCs w:val="18"/>
                 <w:color w:val="111111"/>
@@ -5037,7 +5037,7 @@
             </w:pPr>
             <w:r xmlns:w="http://schemas.openxmlformats.org/wordprocessingml/2006/main" xmlns:wp="http://schemas.openxmlformats.org/drawingml/2006/wordprocessingDrawing" xmlns:r="http://schemas.openxmlformats.org/officeDocument/2006/relationships" xmlns:w14="http://schemas.microsoft.com/office/word/2010/wordml">
               <w:rPr>
-                <w:rFonts w:ascii="Roboto" w:hAnsi="Roboto" w:eastAsia="Roboto" w:cs="Roboto"/>
+                <w:rFonts w:ascii="Calibri" w:hAnsi="Calibri" w:eastAsia="Calibri" w:cs="Calibri"/>
                 <w:sz w:val="18"/>
                 <w:szCs w:val="18"/>
                 <w:color w:val="111111"/>
@@ -5197,7 +5197,7 @@
             </w:pPr>
             <w:r xmlns:w="http://schemas.openxmlformats.org/wordprocessingml/2006/main" xmlns:wp="http://schemas.openxmlformats.org/drawingml/2006/wordprocessingDrawing" xmlns:r="http://schemas.openxmlformats.org/officeDocument/2006/relationships" xmlns:w14="http://schemas.microsoft.com/office/word/2010/wordml">
               <w:rPr>
-                <w:rFonts w:ascii="Roboto" w:hAnsi="Roboto" w:eastAsia="Roboto" w:cs="Roboto"/>
+                <w:rFonts w:ascii="Calibri" w:hAnsi="Calibri" w:eastAsia="Calibri" w:cs="Calibri"/>
                 <w:sz w:val="18"/>
                 <w:szCs w:val="18"/>
                 <w:color w:val="111111"/>
@@ -5229,7 +5229,7 @@
             </w:pPr>
             <w:r xmlns:w="http://schemas.openxmlformats.org/wordprocessingml/2006/main" xmlns:wp="http://schemas.openxmlformats.org/drawingml/2006/wordprocessingDrawing" xmlns:r="http://schemas.openxmlformats.org/officeDocument/2006/relationships" xmlns:w14="http://schemas.microsoft.com/office/word/2010/wordml">
               <w:rPr>
-                <w:rFonts w:ascii="Roboto" w:hAnsi="Roboto" w:eastAsia="Roboto" w:cs="Roboto"/>
+                <w:rFonts w:ascii="Calibri" w:hAnsi="Calibri" w:eastAsia="Calibri" w:cs="Calibri"/>
                 <w:sz w:val="18"/>
                 <w:szCs w:val="18"/>
                 <w:color w:val="111111"/>
@@ -5261,7 +5261,7 @@
             </w:pPr>
             <w:r xmlns:w="http://schemas.openxmlformats.org/wordprocessingml/2006/main" xmlns:wp="http://schemas.openxmlformats.org/drawingml/2006/wordprocessingDrawing" xmlns:r="http://schemas.openxmlformats.org/officeDocument/2006/relationships" xmlns:w14="http://schemas.microsoft.com/office/word/2010/wordml">
               <w:rPr>
-                <w:rFonts w:ascii="Roboto" w:hAnsi="Roboto" w:eastAsia="Roboto" w:cs="Roboto"/>
+                <w:rFonts w:ascii="Calibri" w:hAnsi="Calibri" w:eastAsia="Calibri" w:cs="Calibri"/>
                 <w:sz w:val="18"/>
                 <w:szCs w:val="18"/>
                 <w:color w:val="111111"/>
@@ -5293,7 +5293,7 @@
             </w:pPr>
             <w:r xmlns:w="http://schemas.openxmlformats.org/wordprocessingml/2006/main" xmlns:wp="http://schemas.openxmlformats.org/drawingml/2006/wordprocessingDrawing" xmlns:r="http://schemas.openxmlformats.org/officeDocument/2006/relationships" xmlns:w14="http://schemas.microsoft.com/office/word/2010/wordml">
               <w:rPr>
-                <w:rFonts w:ascii="Roboto" w:hAnsi="Roboto" w:eastAsia="Roboto" w:cs="Roboto"/>
+                <w:rFonts w:ascii="Calibri" w:hAnsi="Calibri" w:eastAsia="Calibri" w:cs="Calibri"/>
                 <w:sz w:val="18"/>
                 <w:szCs w:val="18"/>
                 <w:color w:val="111111"/>
@@ -5325,7 +5325,7 @@
             </w:pPr>
             <w:r xmlns:w="http://schemas.openxmlformats.org/wordprocessingml/2006/main" xmlns:wp="http://schemas.openxmlformats.org/drawingml/2006/wordprocessingDrawing" xmlns:r="http://schemas.openxmlformats.org/officeDocument/2006/relationships" xmlns:w14="http://schemas.microsoft.com/office/word/2010/wordml">
               <w:rPr>
-                <w:rFonts w:ascii="Roboto" w:hAnsi="Roboto" w:eastAsia="Roboto" w:cs="Roboto"/>
+                <w:rFonts w:ascii="Calibri" w:hAnsi="Calibri" w:eastAsia="Calibri" w:cs="Calibri"/>
                 <w:sz w:val="18"/>
                 <w:szCs w:val="18"/>
                 <w:color w:val="111111"/>
@@ -5357,7 +5357,7 @@
             </w:pPr>
             <w:r xmlns:w="http://schemas.openxmlformats.org/wordprocessingml/2006/main" xmlns:wp="http://schemas.openxmlformats.org/drawingml/2006/wordprocessingDrawing" xmlns:r="http://schemas.openxmlformats.org/officeDocument/2006/relationships" xmlns:w14="http://schemas.microsoft.com/office/word/2010/wordml">
               <w:rPr>
-                <w:rFonts w:ascii="Roboto" w:hAnsi="Roboto" w:eastAsia="Roboto" w:cs="Roboto"/>
+                <w:rFonts w:ascii="Calibri" w:hAnsi="Calibri" w:eastAsia="Calibri" w:cs="Calibri"/>
                 <w:sz w:val="18"/>
                 <w:szCs w:val="18"/>
                 <w:color w:val="111111"/>
@@ -5453,7 +5453,7 @@
             </w:pPr>
             <w:r xmlns:w="http://schemas.openxmlformats.org/wordprocessingml/2006/main" xmlns:wp="http://schemas.openxmlformats.org/drawingml/2006/wordprocessingDrawing" xmlns:r="http://schemas.openxmlformats.org/officeDocument/2006/relationships" xmlns:w14="http://schemas.microsoft.com/office/word/2010/wordml">
               <w:rPr>
-                <w:rFonts w:ascii="Roboto" w:hAnsi="Roboto" w:eastAsia="Roboto" w:cs="Roboto"/>
+                <w:rFonts w:ascii="Calibri" w:hAnsi="Calibri" w:eastAsia="Calibri" w:cs="Calibri"/>
                 <w:sz w:val="18"/>
                 <w:szCs w:val="18"/>
                 <w:color w:val="111111"/>
@@ -5556,7 +5556,7 @@
             </w:pPr>
             <w:r xmlns:w="http://schemas.openxmlformats.org/wordprocessingml/2006/main" xmlns:wp="http://schemas.openxmlformats.org/drawingml/2006/wordprocessingDrawing" xmlns:r="http://schemas.openxmlformats.org/officeDocument/2006/relationships" xmlns:w14="http://schemas.microsoft.com/office/word/2010/wordml">
               <w:rPr>
-                <w:rFonts w:ascii="Roboto" w:hAnsi="Roboto" w:eastAsia="Roboto" w:cs="Roboto"/>
+                <w:rFonts w:ascii="Calibri" w:hAnsi="Calibri" w:eastAsia="Calibri" w:cs="Calibri"/>
                 <w:sz w:val="18"/>
                 <w:szCs w:val="18"/>
                 <w:color w:val="111111"/>
@@ -5589,7 +5589,7 @@
             </w:pPr>
             <w:r xmlns:w="http://schemas.openxmlformats.org/wordprocessingml/2006/main" xmlns:wp="http://schemas.openxmlformats.org/drawingml/2006/wordprocessingDrawing" xmlns:r="http://schemas.openxmlformats.org/officeDocument/2006/relationships" xmlns:w14="http://schemas.microsoft.com/office/word/2010/wordml">
               <w:rPr>
-                <w:rFonts w:ascii="Roboto" w:hAnsi="Roboto" w:eastAsia="Roboto" w:cs="Roboto"/>
+                <w:rFonts w:ascii="Calibri" w:hAnsi="Calibri" w:eastAsia="Calibri" w:cs="Calibri"/>
                 <w:sz w:val="18"/>
                 <w:szCs w:val="18"/>
                 <w:color w:val="111111"/>
@@ -5752,7 +5752,7 @@
             </w:pPr>
             <w:r xmlns:w="http://schemas.openxmlformats.org/wordprocessingml/2006/main" xmlns:wp="http://schemas.openxmlformats.org/drawingml/2006/wordprocessingDrawing" xmlns:r="http://schemas.openxmlformats.org/officeDocument/2006/relationships" xmlns:w14="http://schemas.microsoft.com/office/word/2010/wordml">
               <w:rPr>
-                <w:rFonts w:ascii="Roboto" w:hAnsi="Roboto" w:eastAsia="Roboto" w:cs="Roboto"/>
+                <w:rFonts w:ascii="Calibri" w:hAnsi="Calibri" w:eastAsia="Calibri" w:cs="Calibri"/>
                 <w:sz w:val="18"/>
                 <w:szCs w:val="18"/>
                 <w:color w:val="111111"/>
@@ -5785,7 +5785,7 @@
             </w:pPr>
             <w:r xmlns:w="http://schemas.openxmlformats.org/wordprocessingml/2006/main" xmlns:wp="http://schemas.openxmlformats.org/drawingml/2006/wordprocessingDrawing" xmlns:r="http://schemas.openxmlformats.org/officeDocument/2006/relationships" xmlns:w14="http://schemas.microsoft.com/office/word/2010/wordml">
               <w:rPr>
-                <w:rFonts w:ascii="Roboto" w:hAnsi="Roboto" w:eastAsia="Roboto" w:cs="Roboto"/>
+                <w:rFonts w:ascii="Calibri" w:hAnsi="Calibri" w:eastAsia="Calibri" w:cs="Calibri"/>
                 <w:sz w:val="18"/>
                 <w:szCs w:val="18"/>
                 <w:color w:val="111111"/>
@@ -5818,7 +5818,7 @@
             </w:pPr>
             <w:r xmlns:w="http://schemas.openxmlformats.org/wordprocessingml/2006/main" xmlns:wp="http://schemas.openxmlformats.org/drawingml/2006/wordprocessingDrawing" xmlns:r="http://schemas.openxmlformats.org/officeDocument/2006/relationships" xmlns:w14="http://schemas.microsoft.com/office/word/2010/wordml">
               <w:rPr>
-                <w:rFonts w:ascii="Roboto" w:hAnsi="Roboto" w:eastAsia="Roboto" w:cs="Roboto"/>
+                <w:rFonts w:ascii="Calibri" w:hAnsi="Calibri" w:eastAsia="Calibri" w:cs="Calibri"/>
                 <w:sz w:val="18"/>
                 <w:szCs w:val="18"/>
                 <w:color w:val="111111"/>
@@ -5851,7 +5851,7 @@
             </w:pPr>
             <w:r xmlns:w="http://schemas.openxmlformats.org/wordprocessingml/2006/main" xmlns:wp="http://schemas.openxmlformats.org/drawingml/2006/wordprocessingDrawing" xmlns:r="http://schemas.openxmlformats.org/officeDocument/2006/relationships" xmlns:w14="http://schemas.microsoft.com/office/word/2010/wordml">
               <w:rPr>
-                <w:rFonts w:ascii="Roboto" w:hAnsi="Roboto" w:eastAsia="Roboto" w:cs="Roboto"/>
+                <w:rFonts w:ascii="Calibri" w:hAnsi="Calibri" w:eastAsia="Calibri" w:cs="Calibri"/>
                 <w:sz w:val="18"/>
                 <w:szCs w:val="18"/>
                 <w:color w:val="111111"/>
@@ -5883,7 +5883,7 @@
             </w:pPr>
             <w:r xmlns:w="http://schemas.openxmlformats.org/wordprocessingml/2006/main" xmlns:wp="http://schemas.openxmlformats.org/drawingml/2006/wordprocessingDrawing" xmlns:r="http://schemas.openxmlformats.org/officeDocument/2006/relationships" xmlns:w14="http://schemas.microsoft.com/office/word/2010/wordml">
               <w:rPr>
-                <w:rFonts w:ascii="Roboto" w:hAnsi="Roboto" w:eastAsia="Roboto" w:cs="Roboto"/>
+                <w:rFonts w:ascii="Calibri" w:hAnsi="Calibri" w:eastAsia="Calibri" w:cs="Calibri"/>
                 <w:sz w:val="18"/>
                 <w:szCs w:val="18"/>
                 <w:color w:val="111111"/>
@@ -5915,7 +5915,7 @@
             </w:pPr>
             <w:r xmlns:w="http://schemas.openxmlformats.org/wordprocessingml/2006/main" xmlns:wp="http://schemas.openxmlformats.org/drawingml/2006/wordprocessingDrawing" xmlns:r="http://schemas.openxmlformats.org/officeDocument/2006/relationships" xmlns:w14="http://schemas.microsoft.com/office/word/2010/wordml">
               <w:rPr>
-                <w:rFonts w:ascii="Roboto" w:hAnsi="Roboto" w:eastAsia="Roboto" w:cs="Roboto"/>
+                <w:rFonts w:ascii="Calibri" w:hAnsi="Calibri" w:eastAsia="Calibri" w:cs="Calibri"/>
                 <w:sz w:val="18"/>
                 <w:szCs w:val="18"/>
                 <w:color w:val="111111"/>
@@ -6011,7 +6011,7 @@
             </w:pPr>
             <w:r xmlns:w="http://schemas.openxmlformats.org/wordprocessingml/2006/main" xmlns:wp="http://schemas.openxmlformats.org/drawingml/2006/wordprocessingDrawing" xmlns:r="http://schemas.openxmlformats.org/officeDocument/2006/relationships" xmlns:w14="http://schemas.microsoft.com/office/word/2010/wordml">
               <w:rPr>
-                <w:rFonts w:ascii="Roboto" w:hAnsi="Roboto" w:eastAsia="Roboto" w:cs="Roboto"/>
+                <w:rFonts w:ascii="Calibri" w:hAnsi="Calibri" w:eastAsia="Calibri" w:cs="Calibri"/>
                 <w:sz w:val="18"/>
                 <w:szCs w:val="18"/>
                 <w:color w:val="111111"/>
@@ -6305,7 +6305,7 @@
             </w:pPr>
             <w:r xmlns:w="http://schemas.openxmlformats.org/wordprocessingml/2006/main" xmlns:wp="http://schemas.openxmlformats.org/drawingml/2006/wordprocessingDrawing" xmlns:r="http://schemas.openxmlformats.org/officeDocument/2006/relationships" xmlns:w14="http://schemas.microsoft.com/office/word/2010/wordml">
               <w:rPr>
-                <w:rFonts w:ascii="Roboto" w:hAnsi="Roboto" w:eastAsia="Roboto" w:cs="Roboto"/>
+                <w:rFonts w:ascii="Calibri" w:hAnsi="Calibri" w:eastAsia="Calibri" w:cs="Calibri"/>
                 <w:sz w:val="18"/>
                 <w:szCs w:val="18"/>
                 <w:color w:val="111111"/>
@@ -6337,7 +6337,7 @@
             </w:pPr>
             <w:r xmlns:w="http://schemas.openxmlformats.org/wordprocessingml/2006/main" xmlns:wp="http://schemas.openxmlformats.org/drawingml/2006/wordprocessingDrawing" xmlns:r="http://schemas.openxmlformats.org/officeDocument/2006/relationships" xmlns:w14="http://schemas.microsoft.com/office/word/2010/wordml">
               <w:rPr>
-                <w:rFonts w:ascii="Roboto" w:hAnsi="Roboto" w:eastAsia="Roboto" w:cs="Roboto"/>
+                <w:rFonts w:ascii="Calibri" w:hAnsi="Calibri" w:eastAsia="Calibri" w:cs="Calibri"/>
                 <w:sz w:val="18"/>
                 <w:szCs w:val="18"/>
                 <w:color w:val="111111"/>
@@ -6433,7 +6433,7 @@
             </w:pPr>
             <w:r xmlns:w="http://schemas.openxmlformats.org/wordprocessingml/2006/main" xmlns:wp="http://schemas.openxmlformats.org/drawingml/2006/wordprocessingDrawing" xmlns:r="http://schemas.openxmlformats.org/officeDocument/2006/relationships" xmlns:w14="http://schemas.microsoft.com/office/word/2010/wordml">
               <w:rPr>
-                <w:rFonts w:ascii="Roboto" w:hAnsi="Roboto" w:eastAsia="Roboto" w:cs="Roboto"/>
+                <w:rFonts w:ascii="Calibri" w:hAnsi="Calibri" w:eastAsia="Calibri" w:cs="Calibri"/>
                 <w:sz w:val="18"/>
                 <w:szCs w:val="18"/>
                 <w:color w:val="111111"/>
@@ -6559,7 +6559,7 @@
             </w:pPr>
             <w:r xmlns:w="http://schemas.openxmlformats.org/wordprocessingml/2006/main" xmlns:wp="http://schemas.openxmlformats.org/drawingml/2006/wordprocessingDrawing" xmlns:r="http://schemas.openxmlformats.org/officeDocument/2006/relationships" xmlns:w14="http://schemas.microsoft.com/office/word/2010/wordml">
               <w:rPr>
-                <w:rFonts w:ascii="Roboto" w:hAnsi="Roboto" w:eastAsia="Roboto" w:cs="Roboto"/>
+                <w:rFonts w:ascii="Calibri" w:hAnsi="Calibri" w:eastAsia="Calibri" w:cs="Calibri"/>
                 <w:sz w:val="18"/>
                 <w:szCs w:val="18"/>
                 <w:color w:val="111111"/>
@@ -6719,7 +6719,7 @@
             </w:pPr>
             <w:r xmlns:w="http://schemas.openxmlformats.org/wordprocessingml/2006/main" xmlns:wp="http://schemas.openxmlformats.org/drawingml/2006/wordprocessingDrawing" xmlns:r="http://schemas.openxmlformats.org/officeDocument/2006/relationships" xmlns:w14="http://schemas.microsoft.com/office/word/2010/wordml">
               <w:rPr>
-                <w:rFonts w:ascii="Roboto" w:hAnsi="Roboto" w:eastAsia="Roboto" w:cs="Roboto"/>
+                <w:rFonts w:ascii="Calibri" w:hAnsi="Calibri" w:eastAsia="Calibri" w:cs="Calibri"/>
                 <w:sz w:val="18"/>
                 <w:szCs w:val="18"/>
                 <w:color w:val="111111"/>
@@ -6751,7 +6751,7 @@
             </w:pPr>
             <w:r xmlns:w="http://schemas.openxmlformats.org/wordprocessingml/2006/main" xmlns:wp="http://schemas.openxmlformats.org/drawingml/2006/wordprocessingDrawing" xmlns:r="http://schemas.openxmlformats.org/officeDocument/2006/relationships" xmlns:w14="http://schemas.microsoft.com/office/word/2010/wordml">
               <w:rPr>
-                <w:rFonts w:ascii="Roboto" w:hAnsi="Roboto" w:eastAsia="Roboto" w:cs="Roboto"/>
+                <w:rFonts w:ascii="Calibri" w:hAnsi="Calibri" w:eastAsia="Calibri" w:cs="Calibri"/>
                 <w:sz w:val="18"/>
                 <w:szCs w:val="18"/>
                 <w:color w:val="111111"/>
@@ -6783,7 +6783,7 @@
             </w:pPr>
             <w:r xmlns:w="http://schemas.openxmlformats.org/wordprocessingml/2006/main" xmlns:wp="http://schemas.openxmlformats.org/drawingml/2006/wordprocessingDrawing" xmlns:r="http://schemas.openxmlformats.org/officeDocument/2006/relationships" xmlns:w14="http://schemas.microsoft.com/office/word/2010/wordml">
               <w:rPr>
-                <w:rFonts w:ascii="Roboto" w:hAnsi="Roboto" w:eastAsia="Roboto" w:cs="Roboto"/>
+                <w:rFonts w:ascii="Calibri" w:hAnsi="Calibri" w:eastAsia="Calibri" w:cs="Calibri"/>
                 <w:sz w:val="18"/>
                 <w:szCs w:val="18"/>
                 <w:color w:val="111111"/>
@@ -6815,7 +6815,7 @@
             </w:pPr>
             <w:r xmlns:w="http://schemas.openxmlformats.org/wordprocessingml/2006/main" xmlns:wp="http://schemas.openxmlformats.org/drawingml/2006/wordprocessingDrawing" xmlns:r="http://schemas.openxmlformats.org/officeDocument/2006/relationships" xmlns:w14="http://schemas.microsoft.com/office/word/2010/wordml">
               <w:rPr>
-                <w:rFonts w:ascii="Roboto" w:hAnsi="Roboto" w:eastAsia="Roboto" w:cs="Roboto"/>
+                <w:rFonts w:ascii="Calibri" w:hAnsi="Calibri" w:eastAsia="Calibri" w:cs="Calibri"/>
                 <w:sz w:val="18"/>
                 <w:szCs w:val="18"/>
                 <w:color w:val="111111"/>
@@ -6847,7 +6847,7 @@
             </w:pPr>
             <w:r xmlns:w="http://schemas.openxmlformats.org/wordprocessingml/2006/main" xmlns:wp="http://schemas.openxmlformats.org/drawingml/2006/wordprocessingDrawing" xmlns:r="http://schemas.openxmlformats.org/officeDocument/2006/relationships" xmlns:w14="http://schemas.microsoft.com/office/word/2010/wordml">
               <w:rPr>
-                <w:rFonts w:ascii="Roboto" w:hAnsi="Roboto" w:eastAsia="Roboto" w:cs="Roboto"/>
+                <w:rFonts w:ascii="Calibri" w:hAnsi="Calibri" w:eastAsia="Calibri" w:cs="Calibri"/>
                 <w:sz w:val="18"/>
                 <w:szCs w:val="18"/>
                 <w:color w:val="111111"/>
@@ -6879,7 +6879,7 @@
             </w:pPr>
             <w:r xmlns:w="http://schemas.openxmlformats.org/wordprocessingml/2006/main" xmlns:wp="http://schemas.openxmlformats.org/drawingml/2006/wordprocessingDrawing" xmlns:r="http://schemas.openxmlformats.org/officeDocument/2006/relationships" xmlns:w14="http://schemas.microsoft.com/office/word/2010/wordml">
               <w:rPr>
-                <w:rFonts w:ascii="Roboto" w:hAnsi="Roboto" w:eastAsia="Roboto" w:cs="Roboto"/>
+                <w:rFonts w:ascii="Calibri" w:hAnsi="Calibri" w:eastAsia="Calibri" w:cs="Calibri"/>
                 <w:sz w:val="18"/>
                 <w:szCs w:val="18"/>
                 <w:color w:val="111111"/>
@@ -6975,7 +6975,7 @@
             </w:pPr>
             <w:r xmlns:w="http://schemas.openxmlformats.org/wordprocessingml/2006/main" xmlns:wp="http://schemas.openxmlformats.org/drawingml/2006/wordprocessingDrawing" xmlns:r="http://schemas.openxmlformats.org/officeDocument/2006/relationships" xmlns:w14="http://schemas.microsoft.com/office/word/2010/wordml">
               <w:rPr>
-                <w:rFonts w:ascii="Roboto" w:hAnsi="Roboto" w:eastAsia="Roboto" w:cs="Roboto"/>
+                <w:rFonts w:ascii="Calibri" w:hAnsi="Calibri" w:eastAsia="Calibri" w:cs="Calibri"/>
                 <w:sz w:val="18"/>
                 <w:szCs w:val="18"/>
                 <w:color w:val="111111"/>
@@ -7101,7 +7101,7 @@
             </w:pPr>
             <w:r xmlns:w="http://schemas.openxmlformats.org/wordprocessingml/2006/main" xmlns:wp="http://schemas.openxmlformats.org/drawingml/2006/wordprocessingDrawing" xmlns:r="http://schemas.openxmlformats.org/officeDocument/2006/relationships" xmlns:w14="http://schemas.microsoft.com/office/word/2010/wordml">
               <w:rPr>
-                <w:rFonts w:ascii="Roboto" w:hAnsi="Roboto" w:eastAsia="Roboto" w:cs="Roboto"/>
+                <w:rFonts w:ascii="Calibri" w:hAnsi="Calibri" w:eastAsia="Calibri" w:cs="Calibri"/>
                 <w:sz w:val="18"/>
                 <w:szCs w:val="18"/>
                 <w:color w:val="111111"/>
@@ -7261,7 +7261,7 @@
             </w:pPr>
             <w:r xmlns:w="http://schemas.openxmlformats.org/wordprocessingml/2006/main" xmlns:wp="http://schemas.openxmlformats.org/drawingml/2006/wordprocessingDrawing" xmlns:r="http://schemas.openxmlformats.org/officeDocument/2006/relationships" xmlns:w14="http://schemas.microsoft.com/office/word/2010/wordml">
               <w:rPr>
-                <w:rFonts w:ascii="Roboto" w:hAnsi="Roboto" w:eastAsia="Roboto" w:cs="Roboto"/>
+                <w:rFonts w:ascii="Calibri" w:hAnsi="Calibri" w:eastAsia="Calibri" w:cs="Calibri"/>
                 <w:sz w:val="18"/>
                 <w:szCs w:val="18"/>
                 <w:color w:val="111111"/>
@@ -7293,7 +7293,7 @@
             </w:pPr>
             <w:r xmlns:w="http://schemas.openxmlformats.org/wordprocessingml/2006/main" xmlns:wp="http://schemas.openxmlformats.org/drawingml/2006/wordprocessingDrawing" xmlns:r="http://schemas.openxmlformats.org/officeDocument/2006/relationships" xmlns:w14="http://schemas.microsoft.com/office/word/2010/wordml">
               <w:rPr>
-                <w:rFonts w:ascii="Roboto" w:hAnsi="Roboto" w:eastAsia="Roboto" w:cs="Roboto"/>
+                <w:rFonts w:ascii="Calibri" w:hAnsi="Calibri" w:eastAsia="Calibri" w:cs="Calibri"/>
                 <w:sz w:val="18"/>
                 <w:szCs w:val="18"/>
                 <w:color w:val="111111"/>
@@ -7325,7 +7325,7 @@
             </w:pPr>
             <w:r xmlns:w="http://schemas.openxmlformats.org/wordprocessingml/2006/main" xmlns:wp="http://schemas.openxmlformats.org/drawingml/2006/wordprocessingDrawing" xmlns:r="http://schemas.openxmlformats.org/officeDocument/2006/relationships" xmlns:w14="http://schemas.microsoft.com/office/word/2010/wordml">
               <w:rPr>
-                <w:rFonts w:ascii="Roboto" w:hAnsi="Roboto" w:eastAsia="Roboto" w:cs="Roboto"/>
+                <w:rFonts w:ascii="Calibri" w:hAnsi="Calibri" w:eastAsia="Calibri" w:cs="Calibri"/>
                 <w:sz w:val="18"/>
                 <w:szCs w:val="18"/>
                 <w:color w:val="111111"/>
@@ -7357,7 +7357,7 @@
             </w:pPr>
             <w:r xmlns:w="http://schemas.openxmlformats.org/wordprocessingml/2006/main" xmlns:wp="http://schemas.openxmlformats.org/drawingml/2006/wordprocessingDrawing" xmlns:r="http://schemas.openxmlformats.org/officeDocument/2006/relationships" xmlns:w14="http://schemas.microsoft.com/office/word/2010/wordml">
               <w:rPr>
-                <w:rFonts w:ascii="Roboto" w:hAnsi="Roboto" w:eastAsia="Roboto" w:cs="Roboto"/>
+                <w:rFonts w:ascii="Calibri" w:hAnsi="Calibri" w:eastAsia="Calibri" w:cs="Calibri"/>
                 <w:sz w:val="18"/>
                 <w:szCs w:val="18"/>
                 <w:color w:val="111111"/>
@@ -7389,7 +7389,7 @@
             </w:pPr>
             <w:r xmlns:w="http://schemas.openxmlformats.org/wordprocessingml/2006/main" xmlns:wp="http://schemas.openxmlformats.org/drawingml/2006/wordprocessingDrawing" xmlns:r="http://schemas.openxmlformats.org/officeDocument/2006/relationships" xmlns:w14="http://schemas.microsoft.com/office/word/2010/wordml">
               <w:rPr>
-                <w:rFonts w:ascii="Roboto" w:hAnsi="Roboto" w:eastAsia="Roboto" w:cs="Roboto"/>
+                <w:rFonts w:ascii="Calibri" w:hAnsi="Calibri" w:eastAsia="Calibri" w:cs="Calibri"/>
                 <w:sz w:val="18"/>
                 <w:szCs w:val="18"/>
                 <w:color w:val="111111"/>
@@ -7421,7 +7421,7 @@
             </w:pPr>
             <w:r xmlns:w="http://schemas.openxmlformats.org/wordprocessingml/2006/main" xmlns:wp="http://schemas.openxmlformats.org/drawingml/2006/wordprocessingDrawing" xmlns:r="http://schemas.openxmlformats.org/officeDocument/2006/relationships" xmlns:w14="http://schemas.microsoft.com/office/word/2010/wordml">
               <w:rPr>
-                <w:rFonts w:ascii="Roboto" w:hAnsi="Roboto" w:eastAsia="Roboto" w:cs="Roboto"/>
+                <w:rFonts w:ascii="Calibri" w:hAnsi="Calibri" w:eastAsia="Calibri" w:cs="Calibri"/>
                 <w:sz w:val="18"/>
                 <w:szCs w:val="18"/>
                 <w:color w:val="111111"/>
@@ -7517,7 +7517,7 @@
             </w:pPr>
             <w:r xmlns:w="http://schemas.openxmlformats.org/wordprocessingml/2006/main" xmlns:wp="http://schemas.openxmlformats.org/drawingml/2006/wordprocessingDrawing" xmlns:r="http://schemas.openxmlformats.org/officeDocument/2006/relationships" xmlns:w14="http://schemas.microsoft.com/office/word/2010/wordml">
               <w:rPr>
-                <w:rFonts w:ascii="Roboto" w:hAnsi="Roboto" w:eastAsia="Roboto" w:cs="Roboto"/>
+                <w:rFonts w:ascii="Calibri" w:hAnsi="Calibri" w:eastAsia="Calibri" w:cs="Calibri"/>
                 <w:sz w:val="18"/>
                 <w:szCs w:val="18"/>
                 <w:color w:val="111111"/>
@@ -7643,7 +7643,7 @@
             </w:pPr>
             <w:r xmlns:w="http://schemas.openxmlformats.org/wordprocessingml/2006/main" xmlns:wp="http://schemas.openxmlformats.org/drawingml/2006/wordprocessingDrawing" xmlns:r="http://schemas.openxmlformats.org/officeDocument/2006/relationships" xmlns:w14="http://schemas.microsoft.com/office/word/2010/wordml">
               <w:rPr>
-                <w:rFonts w:ascii="Roboto" w:hAnsi="Roboto" w:eastAsia="Roboto" w:cs="Roboto"/>
+                <w:rFonts w:ascii="Calibri" w:hAnsi="Calibri" w:eastAsia="Calibri" w:cs="Calibri"/>
                 <w:sz w:val="18"/>
                 <w:szCs w:val="18"/>
                 <w:color w:val="111111"/>
@@ -7803,7 +7803,7 @@
             </w:pPr>
             <w:r xmlns:w="http://schemas.openxmlformats.org/wordprocessingml/2006/main" xmlns:wp="http://schemas.openxmlformats.org/drawingml/2006/wordprocessingDrawing" xmlns:r="http://schemas.openxmlformats.org/officeDocument/2006/relationships" xmlns:w14="http://schemas.microsoft.com/office/word/2010/wordml">
               <w:rPr>
-                <w:rFonts w:ascii="Roboto" w:hAnsi="Roboto" w:eastAsia="Roboto" w:cs="Roboto"/>
+                <w:rFonts w:ascii="Calibri" w:hAnsi="Calibri" w:eastAsia="Calibri" w:cs="Calibri"/>
                 <w:sz w:val="18"/>
                 <w:szCs w:val="18"/>
                 <w:color w:val="111111"/>
@@ -7835,7 +7835,7 @@
             </w:pPr>
             <w:r xmlns:w="http://schemas.openxmlformats.org/wordprocessingml/2006/main" xmlns:wp="http://schemas.openxmlformats.org/drawingml/2006/wordprocessingDrawing" xmlns:r="http://schemas.openxmlformats.org/officeDocument/2006/relationships" xmlns:w14="http://schemas.microsoft.com/office/word/2010/wordml">
               <w:rPr>
-                <w:rFonts w:ascii="Roboto" w:hAnsi="Roboto" w:eastAsia="Roboto" w:cs="Roboto"/>
+                <w:rFonts w:ascii="Calibri" w:hAnsi="Calibri" w:eastAsia="Calibri" w:cs="Calibri"/>
                 <w:sz w:val="18"/>
                 <w:szCs w:val="18"/>
                 <w:color w:val="111111"/>
@@ -7867,7 +7867,7 @@
             </w:pPr>
             <w:r xmlns:w="http://schemas.openxmlformats.org/wordprocessingml/2006/main" xmlns:wp="http://schemas.openxmlformats.org/drawingml/2006/wordprocessingDrawing" xmlns:r="http://schemas.openxmlformats.org/officeDocument/2006/relationships" xmlns:w14="http://schemas.microsoft.com/office/word/2010/wordml">
               <w:rPr>
-                <w:rFonts w:ascii="Roboto" w:hAnsi="Roboto" w:eastAsia="Roboto" w:cs="Roboto"/>
+                <w:rFonts w:ascii="Calibri" w:hAnsi="Calibri" w:eastAsia="Calibri" w:cs="Calibri"/>
                 <w:sz w:val="18"/>
                 <w:szCs w:val="18"/>
                 <w:color w:val="111111"/>
@@ -7899,7 +7899,7 @@
             </w:pPr>
             <w:r xmlns:w="http://schemas.openxmlformats.org/wordprocessingml/2006/main" xmlns:wp="http://schemas.openxmlformats.org/drawingml/2006/wordprocessingDrawing" xmlns:r="http://schemas.openxmlformats.org/officeDocument/2006/relationships" xmlns:w14="http://schemas.microsoft.com/office/word/2010/wordml">
               <w:rPr>
-                <w:rFonts w:ascii="Roboto" w:hAnsi="Roboto" w:eastAsia="Roboto" w:cs="Roboto"/>
+                <w:rFonts w:ascii="Calibri" w:hAnsi="Calibri" w:eastAsia="Calibri" w:cs="Calibri"/>
                 <w:sz w:val="18"/>
                 <w:szCs w:val="18"/>
                 <w:color w:val="111111"/>
@@ -7931,7 +7931,7 @@
             </w:pPr>
             <w:r xmlns:w="http://schemas.openxmlformats.org/wordprocessingml/2006/main" xmlns:wp="http://schemas.openxmlformats.org/drawingml/2006/wordprocessingDrawing" xmlns:r="http://schemas.openxmlformats.org/officeDocument/2006/relationships" xmlns:w14="http://schemas.microsoft.com/office/word/2010/wordml">
               <w:rPr>
-                <w:rFonts w:ascii="Roboto" w:hAnsi="Roboto" w:eastAsia="Roboto" w:cs="Roboto"/>
+                <w:rFonts w:ascii="Calibri" w:hAnsi="Calibri" w:eastAsia="Calibri" w:cs="Calibri"/>
                 <w:sz w:val="18"/>
                 <w:szCs w:val="18"/>
                 <w:color w:val="111111"/>
@@ -7963,7 +7963,7 @@
             </w:pPr>
             <w:r xmlns:w="http://schemas.openxmlformats.org/wordprocessingml/2006/main" xmlns:wp="http://schemas.openxmlformats.org/drawingml/2006/wordprocessingDrawing" xmlns:r="http://schemas.openxmlformats.org/officeDocument/2006/relationships" xmlns:w14="http://schemas.microsoft.com/office/word/2010/wordml">
               <w:rPr>
-                <w:rFonts w:ascii="Roboto" w:hAnsi="Roboto" w:eastAsia="Roboto" w:cs="Roboto"/>
+                <w:rFonts w:ascii="Calibri" w:hAnsi="Calibri" w:eastAsia="Calibri" w:cs="Calibri"/>
                 <w:sz w:val="18"/>
                 <w:szCs w:val="18"/>
                 <w:color w:val="111111"/>
@@ -8059,7 +8059,7 @@
             </w:pPr>
             <w:r xmlns:w="http://schemas.openxmlformats.org/wordprocessingml/2006/main" xmlns:wp="http://schemas.openxmlformats.org/drawingml/2006/wordprocessingDrawing" xmlns:r="http://schemas.openxmlformats.org/officeDocument/2006/relationships" xmlns:w14="http://schemas.microsoft.com/office/word/2010/wordml">
               <w:rPr>
-                <w:rFonts w:ascii="Roboto" w:hAnsi="Roboto" w:eastAsia="Roboto" w:cs="Roboto"/>
+                <w:rFonts w:ascii="Calibri" w:hAnsi="Calibri" w:eastAsia="Calibri" w:cs="Calibri"/>
                 <w:sz w:val="18"/>
                 <w:szCs w:val="18"/>
                 <w:color w:val="111111"/>
@@ -8162,7 +8162,7 @@
             </w:pPr>
             <w:r xmlns:w="http://schemas.openxmlformats.org/wordprocessingml/2006/main" xmlns:wp="http://schemas.openxmlformats.org/drawingml/2006/wordprocessingDrawing" xmlns:r="http://schemas.openxmlformats.org/officeDocument/2006/relationships" xmlns:w14="http://schemas.microsoft.com/office/word/2010/wordml">
               <w:rPr>
-                <w:rFonts w:ascii="Roboto" w:hAnsi="Roboto" w:eastAsia="Roboto" w:cs="Roboto"/>
+                <w:rFonts w:ascii="Calibri" w:hAnsi="Calibri" w:eastAsia="Calibri" w:cs="Calibri"/>
                 <w:sz w:val="18"/>
                 <w:szCs w:val="18"/>
                 <w:color w:val="111111"/>
@@ -8194,7 +8194,7 @@
             </w:pPr>
             <w:r xmlns:w="http://schemas.openxmlformats.org/wordprocessingml/2006/main" xmlns:wp="http://schemas.openxmlformats.org/drawingml/2006/wordprocessingDrawing" xmlns:r="http://schemas.openxmlformats.org/officeDocument/2006/relationships" xmlns:w14="http://schemas.microsoft.com/office/word/2010/wordml">
               <w:rPr>
-                <w:rFonts w:ascii="Roboto" w:hAnsi="Roboto" w:eastAsia="Roboto" w:cs="Roboto"/>
+                <w:rFonts w:ascii="Calibri" w:hAnsi="Calibri" w:eastAsia="Calibri" w:cs="Calibri"/>
                 <w:sz w:val="18"/>
                 <w:szCs w:val="18"/>
                 <w:color w:val="111111"/>
@@ -8354,7 +8354,7 @@
             </w:pPr>
             <w:r xmlns:w="http://schemas.openxmlformats.org/wordprocessingml/2006/main" xmlns:wp="http://schemas.openxmlformats.org/drawingml/2006/wordprocessingDrawing" xmlns:r="http://schemas.openxmlformats.org/officeDocument/2006/relationships" xmlns:w14="http://schemas.microsoft.com/office/word/2010/wordml">
               <w:rPr>
-                <w:rFonts w:ascii="Roboto" w:hAnsi="Roboto" w:eastAsia="Roboto" w:cs="Roboto"/>
+                <w:rFonts w:ascii="Calibri" w:hAnsi="Calibri" w:eastAsia="Calibri" w:cs="Calibri"/>
                 <w:sz w:val="18"/>
                 <w:szCs w:val="18"/>
                 <w:color w:val="111111"/>
@@ -8386,7 +8386,7 @@
             </w:pPr>
             <w:r xmlns:w="http://schemas.openxmlformats.org/wordprocessingml/2006/main" xmlns:wp="http://schemas.openxmlformats.org/drawingml/2006/wordprocessingDrawing" xmlns:r="http://schemas.openxmlformats.org/officeDocument/2006/relationships" xmlns:w14="http://schemas.microsoft.com/office/word/2010/wordml">
               <w:rPr>
-                <w:rFonts w:ascii="Roboto" w:hAnsi="Roboto" w:eastAsia="Roboto" w:cs="Roboto"/>
+                <w:rFonts w:ascii="Calibri" w:hAnsi="Calibri" w:eastAsia="Calibri" w:cs="Calibri"/>
                 <w:sz w:val="18"/>
                 <w:szCs w:val="18"/>
                 <w:color w:val="111111"/>
@@ -8418,7 +8418,7 @@
             </w:pPr>
             <w:r xmlns:w="http://schemas.openxmlformats.org/wordprocessingml/2006/main" xmlns:wp="http://schemas.openxmlformats.org/drawingml/2006/wordprocessingDrawing" xmlns:r="http://schemas.openxmlformats.org/officeDocument/2006/relationships" xmlns:w14="http://schemas.microsoft.com/office/word/2010/wordml">
               <w:rPr>
-                <w:rFonts w:ascii="Roboto" w:hAnsi="Roboto" w:eastAsia="Roboto" w:cs="Roboto"/>
+                <w:rFonts w:ascii="Calibri" w:hAnsi="Calibri" w:eastAsia="Calibri" w:cs="Calibri"/>
                 <w:sz w:val="18"/>
                 <w:szCs w:val="18"/>
                 <w:color w:val="111111"/>
@@ -8450,7 +8450,7 @@
             </w:pPr>
             <w:r xmlns:w="http://schemas.openxmlformats.org/wordprocessingml/2006/main" xmlns:wp="http://schemas.openxmlformats.org/drawingml/2006/wordprocessingDrawing" xmlns:r="http://schemas.openxmlformats.org/officeDocument/2006/relationships" xmlns:w14="http://schemas.microsoft.com/office/word/2010/wordml">
               <w:rPr>
-                <w:rFonts w:ascii="Roboto" w:hAnsi="Roboto" w:eastAsia="Roboto" w:cs="Roboto"/>
+                <w:rFonts w:ascii="Calibri" w:hAnsi="Calibri" w:eastAsia="Calibri" w:cs="Calibri"/>
                 <w:sz w:val="18"/>
                 <w:szCs w:val="18"/>
                 <w:color w:val="111111"/>
@@ -8482,12 +8482,12 @@
             </w:pPr>
             <w:r xmlns:w="http://schemas.openxmlformats.org/wordprocessingml/2006/main" xmlns:wp="http://schemas.openxmlformats.org/drawingml/2006/wordprocessingDrawing" xmlns:r="http://schemas.openxmlformats.org/officeDocument/2006/relationships" xmlns:w14="http://schemas.microsoft.com/office/word/2010/wordml">
               <w:rPr>
-                <w:rFonts w:ascii="Roboto" w:hAnsi="Roboto" w:eastAsia="Roboto" w:cs="Roboto"/>
-                <w:sz w:val="18"/>
-                <w:szCs w:val="18"/>
-                <w:color w:val="111111"/>
-              </w:rPr>
-              <w:t xml:space="preserve">Radial/Femoral</w:t>
+                <w:rFonts w:ascii="Calibri" w:hAnsi="Calibri" w:eastAsia="Calibri" w:cs="Calibri"/>
+                <w:sz w:val="18"/>
+                <w:szCs w:val="18"/>
+                <w:color w:val="111111"/>
+              </w:rPr>
+              <w:t xml:space="preserve">Radial &amp; Femoral</w:t>
             </w:r>
           </w:p>
         </w:tc>
@@ -8514,7 +8514,7 @@
             </w:pPr>
             <w:r xmlns:w="http://schemas.openxmlformats.org/wordprocessingml/2006/main" xmlns:wp="http://schemas.openxmlformats.org/drawingml/2006/wordprocessingDrawing" xmlns:r="http://schemas.openxmlformats.org/officeDocument/2006/relationships" xmlns:w14="http://schemas.microsoft.com/office/word/2010/wordml">
               <w:rPr>
-                <w:rFonts w:ascii="Roboto" w:hAnsi="Roboto" w:eastAsia="Roboto" w:cs="Roboto"/>
+                <w:rFonts w:ascii="Calibri" w:hAnsi="Calibri" w:eastAsia="Calibri" w:cs="Calibri"/>
                 <w:sz w:val="18"/>
                 <w:szCs w:val="18"/>
                 <w:color w:val="111111"/>
@@ -8610,7 +8610,7 @@
             </w:pPr>
             <w:r xmlns:w="http://schemas.openxmlformats.org/wordprocessingml/2006/main" xmlns:wp="http://schemas.openxmlformats.org/drawingml/2006/wordprocessingDrawing" xmlns:r="http://schemas.openxmlformats.org/officeDocument/2006/relationships" xmlns:w14="http://schemas.microsoft.com/office/word/2010/wordml">
               <w:rPr>
-                <w:rFonts w:ascii="Roboto" w:hAnsi="Roboto" w:eastAsia="Roboto" w:cs="Roboto"/>
+                <w:rFonts w:ascii="Calibri" w:hAnsi="Calibri" w:eastAsia="Calibri" w:cs="Calibri"/>
                 <w:sz w:val="18"/>
                 <w:szCs w:val="18"/>
                 <w:color w:val="111111"/>
@@ -8736,7 +8736,7 @@
             </w:pPr>
             <w:r xmlns:w="http://schemas.openxmlformats.org/wordprocessingml/2006/main" xmlns:wp="http://schemas.openxmlformats.org/drawingml/2006/wordprocessingDrawing" xmlns:r="http://schemas.openxmlformats.org/officeDocument/2006/relationships" xmlns:w14="http://schemas.microsoft.com/office/word/2010/wordml">
               <w:rPr>
-                <w:rFonts w:ascii="Roboto" w:hAnsi="Roboto" w:eastAsia="Roboto" w:cs="Roboto"/>
+                <w:rFonts w:ascii="Calibri" w:hAnsi="Calibri" w:eastAsia="Calibri" w:cs="Calibri"/>
                 <w:sz w:val="18"/>
                 <w:szCs w:val="18"/>
                 <w:color w:val="111111"/>
@@ -8896,7 +8896,7 @@
             </w:pPr>
             <w:r xmlns:w="http://schemas.openxmlformats.org/wordprocessingml/2006/main" xmlns:wp="http://schemas.openxmlformats.org/drawingml/2006/wordprocessingDrawing" xmlns:r="http://schemas.openxmlformats.org/officeDocument/2006/relationships" xmlns:w14="http://schemas.microsoft.com/office/word/2010/wordml">
               <w:rPr>
-                <w:rFonts w:ascii="Roboto" w:hAnsi="Roboto" w:eastAsia="Roboto" w:cs="Roboto"/>
+                <w:rFonts w:ascii="Calibri" w:hAnsi="Calibri" w:eastAsia="Calibri" w:cs="Calibri"/>
                 <w:sz w:val="18"/>
                 <w:szCs w:val="18"/>
                 <w:color w:val="111111"/>
@@ -8928,7 +8928,7 @@
             </w:pPr>
             <w:r xmlns:w="http://schemas.openxmlformats.org/wordprocessingml/2006/main" xmlns:wp="http://schemas.openxmlformats.org/drawingml/2006/wordprocessingDrawing" xmlns:r="http://schemas.openxmlformats.org/officeDocument/2006/relationships" xmlns:w14="http://schemas.microsoft.com/office/word/2010/wordml">
               <w:rPr>
-                <w:rFonts w:ascii="Roboto" w:hAnsi="Roboto" w:eastAsia="Roboto" w:cs="Roboto"/>
+                <w:rFonts w:ascii="Calibri" w:hAnsi="Calibri" w:eastAsia="Calibri" w:cs="Calibri"/>
                 <w:sz w:val="18"/>
                 <w:szCs w:val="18"/>
                 <w:color w:val="111111"/>
@@ -8960,7 +8960,7 @@
             </w:pPr>
             <w:r xmlns:w="http://schemas.openxmlformats.org/wordprocessingml/2006/main" xmlns:wp="http://schemas.openxmlformats.org/drawingml/2006/wordprocessingDrawing" xmlns:r="http://schemas.openxmlformats.org/officeDocument/2006/relationships" xmlns:w14="http://schemas.microsoft.com/office/word/2010/wordml">
               <w:rPr>
-                <w:rFonts w:ascii="Roboto" w:hAnsi="Roboto" w:eastAsia="Roboto" w:cs="Roboto"/>
+                <w:rFonts w:ascii="Calibri" w:hAnsi="Calibri" w:eastAsia="Calibri" w:cs="Calibri"/>
                 <w:sz w:val="18"/>
                 <w:szCs w:val="18"/>
                 <w:color w:val="111111"/>
@@ -8992,7 +8992,7 @@
             </w:pPr>
             <w:r xmlns:w="http://schemas.openxmlformats.org/wordprocessingml/2006/main" xmlns:wp="http://schemas.openxmlformats.org/drawingml/2006/wordprocessingDrawing" xmlns:r="http://schemas.openxmlformats.org/officeDocument/2006/relationships" xmlns:w14="http://schemas.microsoft.com/office/word/2010/wordml">
               <w:rPr>
-                <w:rFonts w:ascii="Roboto" w:hAnsi="Roboto" w:eastAsia="Roboto" w:cs="Roboto"/>
+                <w:rFonts w:ascii="Calibri" w:hAnsi="Calibri" w:eastAsia="Calibri" w:cs="Calibri"/>
                 <w:sz w:val="18"/>
                 <w:szCs w:val="18"/>
                 <w:color w:val="111111"/>
@@ -9024,7 +9024,7 @@
             </w:pPr>
             <w:r xmlns:w="http://schemas.openxmlformats.org/wordprocessingml/2006/main" xmlns:wp="http://schemas.openxmlformats.org/drawingml/2006/wordprocessingDrawing" xmlns:r="http://schemas.openxmlformats.org/officeDocument/2006/relationships" xmlns:w14="http://schemas.microsoft.com/office/word/2010/wordml">
               <w:rPr>
-                <w:rFonts w:ascii="Roboto" w:hAnsi="Roboto" w:eastAsia="Roboto" w:cs="Roboto"/>
+                <w:rFonts w:ascii="Calibri" w:hAnsi="Calibri" w:eastAsia="Calibri" w:cs="Calibri"/>
                 <w:sz w:val="18"/>
                 <w:szCs w:val="18"/>
                 <w:color w:val="111111"/>
@@ -9056,7 +9056,7 @@
             </w:pPr>
             <w:r xmlns:w="http://schemas.openxmlformats.org/wordprocessingml/2006/main" xmlns:wp="http://schemas.openxmlformats.org/drawingml/2006/wordprocessingDrawing" xmlns:r="http://schemas.openxmlformats.org/officeDocument/2006/relationships" xmlns:w14="http://schemas.microsoft.com/office/word/2010/wordml">
               <w:rPr>
-                <w:rFonts w:ascii="Roboto" w:hAnsi="Roboto" w:eastAsia="Roboto" w:cs="Roboto"/>
+                <w:rFonts w:ascii="Calibri" w:hAnsi="Calibri" w:eastAsia="Calibri" w:cs="Calibri"/>
                 <w:sz w:val="18"/>
                 <w:szCs w:val="18"/>
                 <w:color w:val="111111"/>
@@ -9152,7 +9152,7 @@
             </w:pPr>
             <w:r xmlns:w="http://schemas.openxmlformats.org/wordprocessingml/2006/main" xmlns:wp="http://schemas.openxmlformats.org/drawingml/2006/wordprocessingDrawing" xmlns:r="http://schemas.openxmlformats.org/officeDocument/2006/relationships" xmlns:w14="http://schemas.microsoft.com/office/word/2010/wordml">
               <w:rPr>
-                <w:rFonts w:ascii="Roboto" w:hAnsi="Roboto" w:eastAsia="Roboto" w:cs="Roboto"/>
+                <w:rFonts w:ascii="Calibri" w:hAnsi="Calibri" w:eastAsia="Calibri" w:cs="Calibri"/>
                 <w:sz w:val="18"/>
                 <w:szCs w:val="18"/>
                 <w:color w:val="111111"/>
@@ -9278,7 +9278,7 @@
             </w:pPr>
             <w:r xmlns:w="http://schemas.openxmlformats.org/wordprocessingml/2006/main" xmlns:wp="http://schemas.openxmlformats.org/drawingml/2006/wordprocessingDrawing" xmlns:r="http://schemas.openxmlformats.org/officeDocument/2006/relationships" xmlns:w14="http://schemas.microsoft.com/office/word/2010/wordml">
               <w:rPr>
-                <w:rFonts w:ascii="Roboto" w:hAnsi="Roboto" w:eastAsia="Roboto" w:cs="Roboto"/>
+                <w:rFonts w:ascii="Calibri" w:hAnsi="Calibri" w:eastAsia="Calibri" w:cs="Calibri"/>
                 <w:sz w:val="18"/>
                 <w:szCs w:val="18"/>
                 <w:color w:val="111111"/>
@@ -9438,7 +9438,7 @@
             </w:pPr>
             <w:r xmlns:w="http://schemas.openxmlformats.org/wordprocessingml/2006/main" xmlns:wp="http://schemas.openxmlformats.org/drawingml/2006/wordprocessingDrawing" xmlns:r="http://schemas.openxmlformats.org/officeDocument/2006/relationships" xmlns:w14="http://schemas.microsoft.com/office/word/2010/wordml">
               <w:rPr>
-                <w:rFonts w:ascii="Roboto" w:hAnsi="Roboto" w:eastAsia="Roboto" w:cs="Roboto"/>
+                <w:rFonts w:ascii="Calibri" w:hAnsi="Calibri" w:eastAsia="Calibri" w:cs="Calibri"/>
                 <w:sz w:val="18"/>
                 <w:szCs w:val="18"/>
                 <w:color w:val="111111"/>
@@ -9470,7 +9470,7 @@
             </w:pPr>
             <w:r xmlns:w="http://schemas.openxmlformats.org/wordprocessingml/2006/main" xmlns:wp="http://schemas.openxmlformats.org/drawingml/2006/wordprocessingDrawing" xmlns:r="http://schemas.openxmlformats.org/officeDocument/2006/relationships" xmlns:w14="http://schemas.microsoft.com/office/word/2010/wordml">
               <w:rPr>
-                <w:rFonts w:ascii="Roboto" w:hAnsi="Roboto" w:eastAsia="Roboto" w:cs="Roboto"/>
+                <w:rFonts w:ascii="Calibri" w:hAnsi="Calibri" w:eastAsia="Calibri" w:cs="Calibri"/>
                 <w:sz w:val="18"/>
                 <w:szCs w:val="18"/>
                 <w:color w:val="111111"/>
@@ -9502,7 +9502,7 @@
             </w:pPr>
             <w:r xmlns:w="http://schemas.openxmlformats.org/wordprocessingml/2006/main" xmlns:wp="http://schemas.openxmlformats.org/drawingml/2006/wordprocessingDrawing" xmlns:r="http://schemas.openxmlformats.org/officeDocument/2006/relationships" xmlns:w14="http://schemas.microsoft.com/office/word/2010/wordml">
               <w:rPr>
-                <w:rFonts w:ascii="Roboto" w:hAnsi="Roboto" w:eastAsia="Roboto" w:cs="Roboto"/>
+                <w:rFonts w:ascii="Calibri" w:hAnsi="Calibri" w:eastAsia="Calibri" w:cs="Calibri"/>
                 <w:sz w:val="18"/>
                 <w:szCs w:val="18"/>
                 <w:color w:val="111111"/>
@@ -9534,7 +9534,7 @@
             </w:pPr>
             <w:r xmlns:w="http://schemas.openxmlformats.org/wordprocessingml/2006/main" xmlns:wp="http://schemas.openxmlformats.org/drawingml/2006/wordprocessingDrawing" xmlns:r="http://schemas.openxmlformats.org/officeDocument/2006/relationships" xmlns:w14="http://schemas.microsoft.com/office/word/2010/wordml">
               <w:rPr>
-                <w:rFonts w:ascii="Roboto" w:hAnsi="Roboto" w:eastAsia="Roboto" w:cs="Roboto"/>
+                <w:rFonts w:ascii="Calibri" w:hAnsi="Calibri" w:eastAsia="Calibri" w:cs="Calibri"/>
                 <w:sz w:val="18"/>
                 <w:szCs w:val="18"/>
                 <w:color w:val="111111"/>
@@ -9566,7 +9566,7 @@
             </w:pPr>
             <w:r xmlns:w="http://schemas.openxmlformats.org/wordprocessingml/2006/main" xmlns:wp="http://schemas.openxmlformats.org/drawingml/2006/wordprocessingDrawing" xmlns:r="http://schemas.openxmlformats.org/officeDocument/2006/relationships" xmlns:w14="http://schemas.microsoft.com/office/word/2010/wordml">
               <w:rPr>
-                <w:rFonts w:ascii="Roboto" w:hAnsi="Roboto" w:eastAsia="Roboto" w:cs="Roboto"/>
+                <w:rFonts w:ascii="Calibri" w:hAnsi="Calibri" w:eastAsia="Calibri" w:cs="Calibri"/>
                 <w:sz w:val="18"/>
                 <w:szCs w:val="18"/>
                 <w:color w:val="111111"/>
@@ -9598,7 +9598,7 @@
             </w:pPr>
             <w:r xmlns:w="http://schemas.openxmlformats.org/wordprocessingml/2006/main" xmlns:wp="http://schemas.openxmlformats.org/drawingml/2006/wordprocessingDrawing" xmlns:r="http://schemas.openxmlformats.org/officeDocument/2006/relationships" xmlns:w14="http://schemas.microsoft.com/office/word/2010/wordml">
               <w:rPr>
-                <w:rFonts w:ascii="Roboto" w:hAnsi="Roboto" w:eastAsia="Roboto" w:cs="Roboto"/>
+                <w:rFonts w:ascii="Calibri" w:hAnsi="Calibri" w:eastAsia="Calibri" w:cs="Calibri"/>
                 <w:sz w:val="18"/>
                 <w:szCs w:val="18"/>
                 <w:color w:val="111111"/>
@@ -9694,7 +9694,7 @@
             </w:pPr>
             <w:r xmlns:w="http://schemas.openxmlformats.org/wordprocessingml/2006/main" xmlns:wp="http://schemas.openxmlformats.org/drawingml/2006/wordprocessingDrawing" xmlns:r="http://schemas.openxmlformats.org/officeDocument/2006/relationships" xmlns:w14="http://schemas.microsoft.com/office/word/2010/wordml">
               <w:rPr>
-                <w:rFonts w:ascii="Roboto" w:hAnsi="Roboto" w:eastAsia="Roboto" w:cs="Roboto"/>
+                <w:rFonts w:ascii="Calibri" w:hAnsi="Calibri" w:eastAsia="Calibri" w:cs="Calibri"/>
                 <w:sz w:val="18"/>
                 <w:szCs w:val="18"/>
                 <w:color w:val="111111"/>
@@ -9797,7 +9797,7 @@
             </w:pPr>
             <w:r xmlns:w="http://schemas.openxmlformats.org/wordprocessingml/2006/main" xmlns:wp="http://schemas.openxmlformats.org/drawingml/2006/wordprocessingDrawing" xmlns:r="http://schemas.openxmlformats.org/officeDocument/2006/relationships" xmlns:w14="http://schemas.microsoft.com/office/word/2010/wordml">
               <w:rPr>
-                <w:rFonts w:ascii="Roboto" w:hAnsi="Roboto" w:eastAsia="Roboto" w:cs="Roboto"/>
+                <w:rFonts w:ascii="Calibri" w:hAnsi="Calibri" w:eastAsia="Calibri" w:cs="Calibri"/>
                 <w:sz w:val="18"/>
                 <w:szCs w:val="18"/>
                 <w:color w:val="111111"/>
@@ -9829,7 +9829,7 @@
             </w:pPr>
             <w:r xmlns:w="http://schemas.openxmlformats.org/wordprocessingml/2006/main" xmlns:wp="http://schemas.openxmlformats.org/drawingml/2006/wordprocessingDrawing" xmlns:r="http://schemas.openxmlformats.org/officeDocument/2006/relationships" xmlns:w14="http://schemas.microsoft.com/office/word/2010/wordml">
               <w:rPr>
-                <w:rFonts w:ascii="Roboto" w:hAnsi="Roboto" w:eastAsia="Roboto" w:cs="Roboto"/>
+                <w:rFonts w:ascii="Calibri" w:hAnsi="Calibri" w:eastAsia="Calibri" w:cs="Calibri"/>
                 <w:sz w:val="18"/>
                 <w:szCs w:val="18"/>
                 <w:color w:val="111111"/>
@@ -9989,7 +9989,7 @@
             </w:pPr>
             <w:r xmlns:w="http://schemas.openxmlformats.org/wordprocessingml/2006/main" xmlns:wp="http://schemas.openxmlformats.org/drawingml/2006/wordprocessingDrawing" xmlns:r="http://schemas.openxmlformats.org/officeDocument/2006/relationships" xmlns:w14="http://schemas.microsoft.com/office/word/2010/wordml">
               <w:rPr>
-                <w:rFonts w:ascii="Roboto" w:hAnsi="Roboto" w:eastAsia="Roboto" w:cs="Roboto"/>
+                <w:rFonts w:ascii="Calibri" w:hAnsi="Calibri" w:eastAsia="Calibri" w:cs="Calibri"/>
                 <w:sz w:val="18"/>
                 <w:szCs w:val="18"/>
                 <w:color w:val="111111"/>
@@ -10021,7 +10021,7 @@
             </w:pPr>
             <w:r xmlns:w="http://schemas.openxmlformats.org/wordprocessingml/2006/main" xmlns:wp="http://schemas.openxmlformats.org/drawingml/2006/wordprocessingDrawing" xmlns:r="http://schemas.openxmlformats.org/officeDocument/2006/relationships" xmlns:w14="http://schemas.microsoft.com/office/word/2010/wordml">
               <w:rPr>
-                <w:rFonts w:ascii="Roboto" w:hAnsi="Roboto" w:eastAsia="Roboto" w:cs="Roboto"/>
+                <w:rFonts w:ascii="Calibri" w:hAnsi="Calibri" w:eastAsia="Calibri" w:cs="Calibri"/>
                 <w:sz w:val="18"/>
                 <w:szCs w:val="18"/>
                 <w:color w:val="111111"/>
@@ -10053,7 +10053,7 @@
             </w:pPr>
             <w:r xmlns:w="http://schemas.openxmlformats.org/wordprocessingml/2006/main" xmlns:wp="http://schemas.openxmlformats.org/drawingml/2006/wordprocessingDrawing" xmlns:r="http://schemas.openxmlformats.org/officeDocument/2006/relationships" xmlns:w14="http://schemas.microsoft.com/office/word/2010/wordml">
               <w:rPr>
-                <w:rFonts w:ascii="Roboto" w:hAnsi="Roboto" w:eastAsia="Roboto" w:cs="Roboto"/>
+                <w:rFonts w:ascii="Calibri" w:hAnsi="Calibri" w:eastAsia="Calibri" w:cs="Calibri"/>
                 <w:sz w:val="18"/>
                 <w:szCs w:val="18"/>
                 <w:color w:val="111111"/>
@@ -10085,7 +10085,7 @@
             </w:pPr>
             <w:r xmlns:w="http://schemas.openxmlformats.org/wordprocessingml/2006/main" xmlns:wp="http://schemas.openxmlformats.org/drawingml/2006/wordprocessingDrawing" xmlns:r="http://schemas.openxmlformats.org/officeDocument/2006/relationships" xmlns:w14="http://schemas.microsoft.com/office/word/2010/wordml">
               <w:rPr>
-                <w:rFonts w:ascii="Roboto" w:hAnsi="Roboto" w:eastAsia="Roboto" w:cs="Roboto"/>
+                <w:rFonts w:ascii="Calibri" w:hAnsi="Calibri" w:eastAsia="Calibri" w:cs="Calibri"/>
                 <w:sz w:val="18"/>
                 <w:szCs w:val="18"/>
                 <w:color w:val="111111"/>
@@ -10117,7 +10117,7 @@
             </w:pPr>
             <w:r xmlns:w="http://schemas.openxmlformats.org/wordprocessingml/2006/main" xmlns:wp="http://schemas.openxmlformats.org/drawingml/2006/wordprocessingDrawing" xmlns:r="http://schemas.openxmlformats.org/officeDocument/2006/relationships" xmlns:w14="http://schemas.microsoft.com/office/word/2010/wordml">
               <w:rPr>
-                <w:rFonts w:ascii="Roboto" w:hAnsi="Roboto" w:eastAsia="Roboto" w:cs="Roboto"/>
+                <w:rFonts w:ascii="Calibri" w:hAnsi="Calibri" w:eastAsia="Calibri" w:cs="Calibri"/>
                 <w:sz w:val="18"/>
                 <w:szCs w:val="18"/>
                 <w:color w:val="111111"/>
@@ -10149,7 +10149,7 @@
             </w:pPr>
             <w:r xmlns:w="http://schemas.openxmlformats.org/wordprocessingml/2006/main" xmlns:wp="http://schemas.openxmlformats.org/drawingml/2006/wordprocessingDrawing" xmlns:r="http://schemas.openxmlformats.org/officeDocument/2006/relationships" xmlns:w14="http://schemas.microsoft.com/office/word/2010/wordml">
               <w:rPr>
-                <w:rFonts w:ascii="Roboto" w:hAnsi="Roboto" w:eastAsia="Roboto" w:cs="Roboto"/>
+                <w:rFonts w:ascii="Calibri" w:hAnsi="Calibri" w:eastAsia="Calibri" w:cs="Calibri"/>
                 <w:sz w:val="18"/>
                 <w:szCs w:val="18"/>
                 <w:color w:val="111111"/>
@@ -10245,7 +10245,7 @@
             </w:pPr>
             <w:r xmlns:w="http://schemas.openxmlformats.org/wordprocessingml/2006/main" xmlns:wp="http://schemas.openxmlformats.org/drawingml/2006/wordprocessingDrawing" xmlns:r="http://schemas.openxmlformats.org/officeDocument/2006/relationships" xmlns:w14="http://schemas.microsoft.com/office/word/2010/wordml">
               <w:rPr>
-                <w:rFonts w:ascii="Roboto" w:hAnsi="Roboto" w:eastAsia="Roboto" w:cs="Roboto"/>
+                <w:rFonts w:ascii="Calibri" w:hAnsi="Calibri" w:eastAsia="Calibri" w:cs="Calibri"/>
                 <w:sz w:val="18"/>
                 <w:szCs w:val="18"/>
                 <w:color w:val="111111"/>
@@ -10371,7 +10371,7 @@
             </w:pPr>
             <w:r xmlns:w="http://schemas.openxmlformats.org/wordprocessingml/2006/main" xmlns:wp="http://schemas.openxmlformats.org/drawingml/2006/wordprocessingDrawing" xmlns:r="http://schemas.openxmlformats.org/officeDocument/2006/relationships" xmlns:w14="http://schemas.microsoft.com/office/word/2010/wordml">
               <w:rPr>
-                <w:rFonts w:ascii="Roboto" w:hAnsi="Roboto" w:eastAsia="Roboto" w:cs="Roboto"/>
+                <w:rFonts w:ascii="Calibri" w:hAnsi="Calibri" w:eastAsia="Calibri" w:cs="Calibri"/>
                 <w:sz w:val="18"/>
                 <w:szCs w:val="18"/>
                 <w:color w:val="111111"/>
@@ -10531,7 +10531,7 @@
             </w:pPr>
             <w:r xmlns:w="http://schemas.openxmlformats.org/wordprocessingml/2006/main" xmlns:wp="http://schemas.openxmlformats.org/drawingml/2006/wordprocessingDrawing" xmlns:r="http://schemas.openxmlformats.org/officeDocument/2006/relationships" xmlns:w14="http://schemas.microsoft.com/office/word/2010/wordml">
               <w:rPr>
-                <w:rFonts w:ascii="Roboto" w:hAnsi="Roboto" w:eastAsia="Roboto" w:cs="Roboto"/>
+                <w:rFonts w:ascii="Calibri" w:hAnsi="Calibri" w:eastAsia="Calibri" w:cs="Calibri"/>
                 <w:sz w:val="18"/>
                 <w:szCs w:val="18"/>
                 <w:color w:val="111111"/>
@@ -10563,7 +10563,7 @@
             </w:pPr>
             <w:r xmlns:w="http://schemas.openxmlformats.org/wordprocessingml/2006/main" xmlns:wp="http://schemas.openxmlformats.org/drawingml/2006/wordprocessingDrawing" xmlns:r="http://schemas.openxmlformats.org/officeDocument/2006/relationships" xmlns:w14="http://schemas.microsoft.com/office/word/2010/wordml">
               <w:rPr>
-                <w:rFonts w:ascii="Roboto" w:hAnsi="Roboto" w:eastAsia="Roboto" w:cs="Roboto"/>
+                <w:rFonts w:ascii="Calibri" w:hAnsi="Calibri" w:eastAsia="Calibri" w:cs="Calibri"/>
                 <w:sz w:val="18"/>
                 <w:szCs w:val="18"/>
                 <w:color w:val="111111"/>
@@ -10595,7 +10595,7 @@
             </w:pPr>
             <w:r xmlns:w="http://schemas.openxmlformats.org/wordprocessingml/2006/main" xmlns:wp="http://schemas.openxmlformats.org/drawingml/2006/wordprocessingDrawing" xmlns:r="http://schemas.openxmlformats.org/officeDocument/2006/relationships" xmlns:w14="http://schemas.microsoft.com/office/word/2010/wordml">
               <w:rPr>
-                <w:rFonts w:ascii="Roboto" w:hAnsi="Roboto" w:eastAsia="Roboto" w:cs="Roboto"/>
+                <w:rFonts w:ascii="Calibri" w:hAnsi="Calibri" w:eastAsia="Calibri" w:cs="Calibri"/>
                 <w:sz w:val="18"/>
                 <w:szCs w:val="18"/>
                 <w:color w:val="111111"/>
@@ -10627,7 +10627,7 @@
             </w:pPr>
             <w:r xmlns:w="http://schemas.openxmlformats.org/wordprocessingml/2006/main" xmlns:wp="http://schemas.openxmlformats.org/drawingml/2006/wordprocessingDrawing" xmlns:r="http://schemas.openxmlformats.org/officeDocument/2006/relationships" xmlns:w14="http://schemas.microsoft.com/office/word/2010/wordml">
               <w:rPr>
-                <w:rFonts w:ascii="Roboto" w:hAnsi="Roboto" w:eastAsia="Roboto" w:cs="Roboto"/>
+                <w:rFonts w:ascii="Calibri" w:hAnsi="Calibri" w:eastAsia="Calibri" w:cs="Calibri"/>
                 <w:sz w:val="18"/>
                 <w:szCs w:val="18"/>
                 <w:color w:val="111111"/>
@@ -10659,7 +10659,7 @@
             </w:pPr>
             <w:r xmlns:w="http://schemas.openxmlformats.org/wordprocessingml/2006/main" xmlns:wp="http://schemas.openxmlformats.org/drawingml/2006/wordprocessingDrawing" xmlns:r="http://schemas.openxmlformats.org/officeDocument/2006/relationships" xmlns:w14="http://schemas.microsoft.com/office/word/2010/wordml">
               <w:rPr>
-                <w:rFonts w:ascii="Roboto" w:hAnsi="Roboto" w:eastAsia="Roboto" w:cs="Roboto"/>
+                <w:rFonts w:ascii="Calibri" w:hAnsi="Calibri" w:eastAsia="Calibri" w:cs="Calibri"/>
                 <w:sz w:val="18"/>
                 <w:szCs w:val="18"/>
                 <w:color w:val="111111"/>
@@ -10691,7 +10691,7 @@
             </w:pPr>
             <w:r xmlns:w="http://schemas.openxmlformats.org/wordprocessingml/2006/main" xmlns:wp="http://schemas.openxmlformats.org/drawingml/2006/wordprocessingDrawing" xmlns:r="http://schemas.openxmlformats.org/officeDocument/2006/relationships" xmlns:w14="http://schemas.microsoft.com/office/word/2010/wordml">
               <w:rPr>
-                <w:rFonts w:ascii="Roboto" w:hAnsi="Roboto" w:eastAsia="Roboto" w:cs="Roboto"/>
+                <w:rFonts w:ascii="Calibri" w:hAnsi="Calibri" w:eastAsia="Calibri" w:cs="Calibri"/>
                 <w:sz w:val="18"/>
                 <w:szCs w:val="18"/>
                 <w:color w:val="111111"/>
@@ -10787,7 +10787,7 @@
             </w:pPr>
             <w:r xmlns:w="http://schemas.openxmlformats.org/wordprocessingml/2006/main" xmlns:wp="http://schemas.openxmlformats.org/drawingml/2006/wordprocessingDrawing" xmlns:r="http://schemas.openxmlformats.org/officeDocument/2006/relationships" xmlns:w14="http://schemas.microsoft.com/office/word/2010/wordml">
               <w:rPr>
-                <w:rFonts w:ascii="Roboto" w:hAnsi="Roboto" w:eastAsia="Roboto" w:cs="Roboto"/>
+                <w:rFonts w:ascii="Calibri" w:hAnsi="Calibri" w:eastAsia="Calibri" w:cs="Calibri"/>
                 <w:sz w:val="18"/>
                 <w:szCs w:val="18"/>
                 <w:color w:val="111111"/>
@@ -10889,7 +10889,7 @@
             </w:pPr>
             <w:r xmlns:w="http://schemas.openxmlformats.org/wordprocessingml/2006/main" xmlns:wp="http://schemas.openxmlformats.org/drawingml/2006/wordprocessingDrawing" xmlns:r="http://schemas.openxmlformats.org/officeDocument/2006/relationships" xmlns:w14="http://schemas.microsoft.com/office/word/2010/wordml">
               <w:rPr>
-                <w:rFonts w:ascii="Roboto" w:hAnsi="Roboto" w:eastAsia="Roboto" w:cs="Roboto"/>
+                <w:rFonts w:ascii="Calibri" w:hAnsi="Calibri" w:eastAsia="Calibri" w:cs="Calibri"/>
                 <w:sz w:val="18"/>
                 <w:szCs w:val="18"/>
                 <w:color w:val="111111"/>
@@ -10921,7 +10921,7 @@
             </w:pPr>
             <w:r xmlns:w="http://schemas.openxmlformats.org/wordprocessingml/2006/main" xmlns:wp="http://schemas.openxmlformats.org/drawingml/2006/wordprocessingDrawing" xmlns:r="http://schemas.openxmlformats.org/officeDocument/2006/relationships" xmlns:w14="http://schemas.microsoft.com/office/word/2010/wordml">
               <w:rPr>
-                <w:rFonts w:ascii="Roboto" w:hAnsi="Roboto" w:eastAsia="Roboto" w:cs="Roboto"/>
+                <w:rFonts w:ascii="Calibri" w:hAnsi="Calibri" w:eastAsia="Calibri" w:cs="Calibri"/>
                 <w:sz w:val="18"/>
                 <w:szCs w:val="18"/>
                 <w:color w:val="111111"/>
@@ -11081,7 +11081,7 @@
             </w:pPr>
             <w:r xmlns:w="http://schemas.openxmlformats.org/wordprocessingml/2006/main" xmlns:wp="http://schemas.openxmlformats.org/drawingml/2006/wordprocessingDrawing" xmlns:r="http://schemas.openxmlformats.org/officeDocument/2006/relationships" xmlns:w14="http://schemas.microsoft.com/office/word/2010/wordml">
               <w:rPr>
-                <w:rFonts w:ascii="Roboto" w:hAnsi="Roboto" w:eastAsia="Roboto" w:cs="Roboto"/>
+                <w:rFonts w:ascii="Calibri" w:hAnsi="Calibri" w:eastAsia="Calibri" w:cs="Calibri"/>
                 <w:sz w:val="18"/>
                 <w:szCs w:val="18"/>
                 <w:color w:val="111111"/>
@@ -11113,7 +11113,7 @@
             </w:pPr>
             <w:r xmlns:w="http://schemas.openxmlformats.org/wordprocessingml/2006/main" xmlns:wp="http://schemas.openxmlformats.org/drawingml/2006/wordprocessingDrawing" xmlns:r="http://schemas.openxmlformats.org/officeDocument/2006/relationships" xmlns:w14="http://schemas.microsoft.com/office/word/2010/wordml">
               <w:rPr>
-                <w:rFonts w:ascii="Roboto" w:hAnsi="Roboto" w:eastAsia="Roboto" w:cs="Roboto"/>
+                <w:rFonts w:ascii="Calibri" w:hAnsi="Calibri" w:eastAsia="Calibri" w:cs="Calibri"/>
                 <w:sz w:val="18"/>
                 <w:szCs w:val="18"/>
                 <w:color w:val="111111"/>
@@ -11145,7 +11145,7 @@
             </w:pPr>
             <w:r xmlns:w="http://schemas.openxmlformats.org/wordprocessingml/2006/main" xmlns:wp="http://schemas.openxmlformats.org/drawingml/2006/wordprocessingDrawing" xmlns:r="http://schemas.openxmlformats.org/officeDocument/2006/relationships" xmlns:w14="http://schemas.microsoft.com/office/word/2010/wordml">
               <w:rPr>
-                <w:rFonts w:ascii="Roboto" w:hAnsi="Roboto" w:eastAsia="Roboto" w:cs="Roboto"/>
+                <w:rFonts w:ascii="Calibri" w:hAnsi="Calibri" w:eastAsia="Calibri" w:cs="Calibri"/>
                 <w:sz w:val="18"/>
                 <w:szCs w:val="18"/>
                 <w:color w:val="111111"/>
@@ -11177,7 +11177,7 @@
             </w:pPr>
             <w:r xmlns:w="http://schemas.openxmlformats.org/wordprocessingml/2006/main" xmlns:wp="http://schemas.openxmlformats.org/drawingml/2006/wordprocessingDrawing" xmlns:r="http://schemas.openxmlformats.org/officeDocument/2006/relationships" xmlns:w14="http://schemas.microsoft.com/office/word/2010/wordml">
               <w:rPr>
-                <w:rFonts w:ascii="Roboto" w:hAnsi="Roboto" w:eastAsia="Roboto" w:cs="Roboto"/>
+                <w:rFonts w:ascii="Calibri" w:hAnsi="Calibri" w:eastAsia="Calibri" w:cs="Calibri"/>
                 <w:sz w:val="18"/>
                 <w:szCs w:val="18"/>
                 <w:color w:val="111111"/>
@@ -11209,7 +11209,7 @@
             </w:pPr>
             <w:r xmlns:w="http://schemas.openxmlformats.org/wordprocessingml/2006/main" xmlns:wp="http://schemas.openxmlformats.org/drawingml/2006/wordprocessingDrawing" xmlns:r="http://schemas.openxmlformats.org/officeDocument/2006/relationships" xmlns:w14="http://schemas.microsoft.com/office/word/2010/wordml">
               <w:rPr>
-                <w:rFonts w:ascii="Roboto" w:hAnsi="Roboto" w:eastAsia="Roboto" w:cs="Roboto"/>
+                <w:rFonts w:ascii="Calibri" w:hAnsi="Calibri" w:eastAsia="Calibri" w:cs="Calibri"/>
                 <w:sz w:val="18"/>
                 <w:szCs w:val="18"/>
                 <w:color w:val="111111"/>
@@ -11241,7 +11241,7 @@
             </w:pPr>
             <w:r xmlns:w="http://schemas.openxmlformats.org/wordprocessingml/2006/main" xmlns:wp="http://schemas.openxmlformats.org/drawingml/2006/wordprocessingDrawing" xmlns:r="http://schemas.openxmlformats.org/officeDocument/2006/relationships" xmlns:w14="http://schemas.microsoft.com/office/word/2010/wordml">
               <w:rPr>
-                <w:rFonts w:ascii="Roboto" w:hAnsi="Roboto" w:eastAsia="Roboto" w:cs="Roboto"/>
+                <w:rFonts w:ascii="Calibri" w:hAnsi="Calibri" w:eastAsia="Calibri" w:cs="Calibri"/>
                 <w:sz w:val="18"/>
                 <w:szCs w:val="18"/>
                 <w:color w:val="111111"/>
@@ -11337,7 +11337,7 @@
             </w:pPr>
             <w:r xmlns:w="http://schemas.openxmlformats.org/wordprocessingml/2006/main" xmlns:wp="http://schemas.openxmlformats.org/drawingml/2006/wordprocessingDrawing" xmlns:r="http://schemas.openxmlformats.org/officeDocument/2006/relationships" xmlns:w14="http://schemas.microsoft.com/office/word/2010/wordml">
               <w:rPr>
-                <w:rFonts w:ascii="Roboto" w:hAnsi="Roboto" w:eastAsia="Roboto" w:cs="Roboto"/>
+                <w:rFonts w:ascii="Calibri" w:hAnsi="Calibri" w:eastAsia="Calibri" w:cs="Calibri"/>
                 <w:sz w:val="18"/>
                 <w:szCs w:val="18"/>
                 <w:color w:val="111111"/>
@@ -11439,7 +11439,7 @@
             </w:pPr>
             <w:r xmlns:w="http://schemas.openxmlformats.org/wordprocessingml/2006/main" xmlns:wp="http://schemas.openxmlformats.org/drawingml/2006/wordprocessingDrawing" xmlns:r="http://schemas.openxmlformats.org/officeDocument/2006/relationships" xmlns:w14="http://schemas.microsoft.com/office/word/2010/wordml">
               <w:rPr>
-                <w:rFonts w:ascii="Roboto" w:hAnsi="Roboto" w:eastAsia="Roboto" w:cs="Roboto"/>
+                <w:rFonts w:ascii="Calibri" w:hAnsi="Calibri" w:eastAsia="Calibri" w:cs="Calibri"/>
                 <w:sz w:val="18"/>
                 <w:szCs w:val="18"/>
                 <w:color w:val="111111"/>
@@ -11471,7 +11471,7 @@
             </w:pPr>
             <w:r xmlns:w="http://schemas.openxmlformats.org/wordprocessingml/2006/main" xmlns:wp="http://schemas.openxmlformats.org/drawingml/2006/wordprocessingDrawing" xmlns:r="http://schemas.openxmlformats.org/officeDocument/2006/relationships" xmlns:w14="http://schemas.microsoft.com/office/word/2010/wordml">
               <w:rPr>
-                <w:rFonts w:ascii="Roboto" w:hAnsi="Roboto" w:eastAsia="Roboto" w:cs="Roboto"/>
+                <w:rFonts w:ascii="Calibri" w:hAnsi="Calibri" w:eastAsia="Calibri" w:cs="Calibri"/>
                 <w:sz w:val="18"/>
                 <w:szCs w:val="18"/>
                 <w:color w:val="111111"/>
@@ -11631,7 +11631,7 @@
             </w:pPr>
             <w:r xmlns:w="http://schemas.openxmlformats.org/wordprocessingml/2006/main" xmlns:wp="http://schemas.openxmlformats.org/drawingml/2006/wordprocessingDrawing" xmlns:r="http://schemas.openxmlformats.org/officeDocument/2006/relationships" xmlns:w14="http://schemas.microsoft.com/office/word/2010/wordml">
               <w:rPr>
-                <w:rFonts w:ascii="Roboto" w:hAnsi="Roboto" w:eastAsia="Roboto" w:cs="Roboto"/>
+                <w:rFonts w:ascii="Calibri" w:hAnsi="Calibri" w:eastAsia="Calibri" w:cs="Calibri"/>
                 <w:sz w:val="18"/>
                 <w:szCs w:val="18"/>
                 <w:color w:val="111111"/>
@@ -11663,7 +11663,7 @@
             </w:pPr>
             <w:r xmlns:w="http://schemas.openxmlformats.org/wordprocessingml/2006/main" xmlns:wp="http://schemas.openxmlformats.org/drawingml/2006/wordprocessingDrawing" xmlns:r="http://schemas.openxmlformats.org/officeDocument/2006/relationships" xmlns:w14="http://schemas.microsoft.com/office/word/2010/wordml">
               <w:rPr>
-                <w:rFonts w:ascii="Roboto" w:hAnsi="Roboto" w:eastAsia="Roboto" w:cs="Roboto"/>
+                <w:rFonts w:ascii="Calibri" w:hAnsi="Calibri" w:eastAsia="Calibri" w:cs="Calibri"/>
                 <w:sz w:val="18"/>
                 <w:szCs w:val="18"/>
                 <w:color w:val="111111"/>
@@ -11695,7 +11695,7 @@
             </w:pPr>
             <w:r xmlns:w="http://schemas.openxmlformats.org/wordprocessingml/2006/main" xmlns:wp="http://schemas.openxmlformats.org/drawingml/2006/wordprocessingDrawing" xmlns:r="http://schemas.openxmlformats.org/officeDocument/2006/relationships" xmlns:w14="http://schemas.microsoft.com/office/word/2010/wordml">
               <w:rPr>
-                <w:rFonts w:ascii="Roboto" w:hAnsi="Roboto" w:eastAsia="Roboto" w:cs="Roboto"/>
+                <w:rFonts w:ascii="Calibri" w:hAnsi="Calibri" w:eastAsia="Calibri" w:cs="Calibri"/>
                 <w:sz w:val="18"/>
                 <w:szCs w:val="18"/>
                 <w:color w:val="111111"/>
@@ -11727,7 +11727,7 @@
             </w:pPr>
             <w:r xmlns:w="http://schemas.openxmlformats.org/wordprocessingml/2006/main" xmlns:wp="http://schemas.openxmlformats.org/drawingml/2006/wordprocessingDrawing" xmlns:r="http://schemas.openxmlformats.org/officeDocument/2006/relationships" xmlns:w14="http://schemas.microsoft.com/office/word/2010/wordml">
               <w:rPr>
-                <w:rFonts w:ascii="Roboto" w:hAnsi="Roboto" w:eastAsia="Roboto" w:cs="Roboto"/>
+                <w:rFonts w:ascii="Calibri" w:hAnsi="Calibri" w:eastAsia="Calibri" w:cs="Calibri"/>
                 <w:sz w:val="18"/>
                 <w:szCs w:val="18"/>
                 <w:color w:val="111111"/>
@@ -11759,7 +11759,7 @@
             </w:pPr>
             <w:r xmlns:w="http://schemas.openxmlformats.org/wordprocessingml/2006/main" xmlns:wp="http://schemas.openxmlformats.org/drawingml/2006/wordprocessingDrawing" xmlns:r="http://schemas.openxmlformats.org/officeDocument/2006/relationships" xmlns:w14="http://schemas.microsoft.com/office/word/2010/wordml">
               <w:rPr>
-                <w:rFonts w:ascii="Roboto" w:hAnsi="Roboto" w:eastAsia="Roboto" w:cs="Roboto"/>
+                <w:rFonts w:ascii="Calibri" w:hAnsi="Calibri" w:eastAsia="Calibri" w:cs="Calibri"/>
                 <w:sz w:val="18"/>
                 <w:szCs w:val="18"/>
                 <w:color w:val="111111"/>
@@ -11791,7 +11791,7 @@
             </w:pPr>
             <w:r xmlns:w="http://schemas.openxmlformats.org/wordprocessingml/2006/main" xmlns:wp="http://schemas.openxmlformats.org/drawingml/2006/wordprocessingDrawing" xmlns:r="http://schemas.openxmlformats.org/officeDocument/2006/relationships" xmlns:w14="http://schemas.microsoft.com/office/word/2010/wordml">
               <w:rPr>
-                <w:rFonts w:ascii="Roboto" w:hAnsi="Roboto" w:eastAsia="Roboto" w:cs="Roboto"/>
+                <w:rFonts w:ascii="Calibri" w:hAnsi="Calibri" w:eastAsia="Calibri" w:cs="Calibri"/>
                 <w:sz w:val="18"/>
                 <w:szCs w:val="18"/>
                 <w:color w:val="111111"/>
@@ -11887,7 +11887,7 @@
             </w:pPr>
             <w:r xmlns:w="http://schemas.openxmlformats.org/wordprocessingml/2006/main" xmlns:wp="http://schemas.openxmlformats.org/drawingml/2006/wordprocessingDrawing" xmlns:r="http://schemas.openxmlformats.org/officeDocument/2006/relationships" xmlns:w14="http://schemas.microsoft.com/office/word/2010/wordml">
               <w:rPr>
-                <w:rFonts w:ascii="Roboto" w:hAnsi="Roboto" w:eastAsia="Roboto" w:cs="Roboto"/>
+                <w:rFonts w:ascii="Calibri" w:hAnsi="Calibri" w:eastAsia="Calibri" w:cs="Calibri"/>
                 <w:sz w:val="18"/>
                 <w:szCs w:val="18"/>
                 <w:color w:val="111111"/>

</xml_diff>